<commit_message>
added inline comments to the script
</commit_message>
<xml_diff>
--- a/M122_Doku_LB2_Binder_Stroemstedt.docx
+++ b/M122_Doku_LB2_Binder_Stroemstedt.docx
@@ -6631,6 +6631,7 @@
         <w:ind w:left="576" w:hanging="576"/>
         <w:rPr>
           <w:rFonts w:cs="Arial"/>
+          <w:sz w:val="36"/>
           <w:lang w:val="en-US"/>
         </w:rPr>
       </w:pPr>
@@ -6674,7 +6675,7 @@
           <w:rFonts w:cs="Arial"/>
           <w:lang w:val="en-US"/>
         </w:rPr>
-        <w:t>: End-to-End Execution</w:t>
+        <w:t>: Folder Structure and Test Documents</w:t>
       </w:r>
     </w:p>
     <w:p>
@@ -6693,7 +6694,7 @@
           <w:color w:val="374151"/>
           <w:lang w:val="en-US"/>
         </w:rPr>
-        <w:t>Description: Test the end-to-end execution of the PowerShell script.</w:t>
+        <w:t>Description: Test if the folder structure and test documents are created correctly and placed in the correct subfolders.</w:t>
       </w:r>
     </w:p>
     <w:p>
@@ -6728,7 +6729,7 @@
       <w:pPr>
         <w:numPr>
           <w:ilvl w:val="0"/>
-          <w:numId w:val="48"/>
+          <w:numId w:val="52"/>
         </w:numPr>
         <w:spacing w:before="0" w:after="0"/>
         <w:rPr>
@@ -6780,7 +6781,7 @@
       <w:pPr>
         <w:numPr>
           <w:ilvl w:val="0"/>
-          <w:numId w:val="48"/>
+          <w:numId w:val="52"/>
         </w:numPr>
         <w:spacing w:before="0" w:after="0"/>
         <w:rPr>
@@ -6795,14 +6796,32 @@
           <w:color w:val="374151"/>
           <w:lang w:val="en-US"/>
         </w:rPr>
-        <w:t>Check if the specified folders, subfolders, and test documents are created in the user's 'My Documents' folder.</w:t>
+        <w:t>Run the Create-</w:t>
+      </w:r>
+      <w:proofErr w:type="spellStart"/>
+      <w:r>
+        <w:rPr>
+          <w:rFonts w:cs="Arial"/>
+          <w:color w:val="374151"/>
+          <w:lang w:val="en-US"/>
+        </w:rPr>
+        <w:t>MyDocumentsFolders</w:t>
+      </w:r>
+      <w:proofErr w:type="spellEnd"/>
+      <w:r>
+        <w:rPr>
+          <w:rFonts w:cs="Arial"/>
+          <w:color w:val="374151"/>
+          <w:lang w:val="en-US"/>
+        </w:rPr>
+        <w:t xml:space="preserve"> function.</w:t>
       </w:r>
     </w:p>
     <w:p>
       <w:pPr>
         <w:numPr>
           <w:ilvl w:val="0"/>
-          <w:numId w:val="48"/>
+          <w:numId w:val="52"/>
         </w:numPr>
         <w:spacing w:before="0" w:after="0"/>
         <w:rPr>
@@ -6817,14 +6836,52 @@
           <w:color w:val="374151"/>
           <w:lang w:val="en-US"/>
         </w:rPr>
-        <w:t>Check if the specified shortcuts are created on the user's desktop.</w:t>
-      </w:r>
+        <w:t>Verify the folder structure and test documents in the user's 'My Documents' folder.</w:t>
+      </w:r>
+    </w:p>
+    <w:p>
+      <w:pPr>
+        <w:pStyle w:val="NormalWeb"/>
+        <w:spacing w:before="300" w:beforeAutospacing="0" w:after="300" w:afterAutospacing="0"/>
+        <w:rPr>
+          <w:rFonts w:ascii="Arial" w:hAnsi="Arial" w:cs="Arial"/>
+          <w:color w:val="374151"/>
+        </w:rPr>
+      </w:pPr>
+      <w:proofErr w:type="spellStart"/>
+      <w:r>
+        <w:rPr>
+          <w:rStyle w:val="Strong"/>
+          <w:rFonts w:ascii="Arial" w:hAnsi="Arial" w:cs="Arial"/>
+          <w:color w:val="374151"/>
+        </w:rPr>
+        <w:t>Expected</w:t>
+      </w:r>
+      <w:proofErr w:type="spellEnd"/>
+      <w:r>
+        <w:rPr>
+          <w:rStyle w:val="Strong"/>
+          <w:rFonts w:ascii="Arial" w:hAnsi="Arial" w:cs="Arial"/>
+          <w:color w:val="374151"/>
+        </w:rPr>
+        <w:t xml:space="preserve"> </w:t>
+      </w:r>
+      <w:proofErr w:type="spellStart"/>
+      <w:r>
+        <w:rPr>
+          <w:rStyle w:val="Strong"/>
+          <w:rFonts w:ascii="Arial" w:hAnsi="Arial" w:cs="Arial"/>
+          <w:color w:val="374151"/>
+        </w:rPr>
+        <w:t>Results</w:t>
+      </w:r>
+      <w:proofErr w:type="spellEnd"/>
     </w:p>
     <w:p>
       <w:pPr>
         <w:numPr>
           <w:ilvl w:val="0"/>
-          <w:numId w:val="48"/>
+          <w:numId w:val="53"/>
         </w:numPr>
         <w:spacing w:before="0" w:after="0"/>
         <w:rPr>
@@ -6839,41 +6896,487 @@
           <w:color w:val="374151"/>
           <w:lang w:val="en-US"/>
         </w:rPr>
-        <w:t>Check the '</w:t>
+        <w:t>The script runs without any errors.</w:t>
+      </w:r>
+    </w:p>
+    <w:p>
+      <w:pPr>
+        <w:numPr>
+          <w:ilvl w:val="0"/>
+          <w:numId w:val="53"/>
+        </w:numPr>
+        <w:spacing w:before="0" w:after="0"/>
+        <w:rPr>
+          <w:rFonts w:cs="Arial"/>
+          <w:color w:val="374151"/>
+          <w:lang w:val="en-US"/>
+        </w:rPr>
+      </w:pPr>
+      <w:r>
+        <w:rPr>
+          <w:rFonts w:cs="Arial"/>
+          <w:color w:val="374151"/>
+          <w:lang w:val="en-US"/>
+        </w:rPr>
+        <w:t>The function call completes successfully.</w:t>
+      </w:r>
+    </w:p>
+    <w:p>
+      <w:pPr>
+        <w:numPr>
+          <w:ilvl w:val="0"/>
+          <w:numId w:val="53"/>
+        </w:numPr>
+        <w:spacing w:before="0" w:after="0"/>
+        <w:rPr>
+          <w:rFonts w:cs="Arial"/>
+          <w:color w:val="374151"/>
+          <w:lang w:val="en-US"/>
+        </w:rPr>
+      </w:pPr>
+      <w:r>
+        <w:rPr>
+          <w:rFonts w:cs="Arial"/>
+          <w:color w:val="374151"/>
+          <w:lang w:val="en-US"/>
+        </w:rPr>
+        <w:t>The folder structure is as follows:</w:t>
+      </w:r>
+    </w:p>
+    <w:p>
+      <w:pPr>
+        <w:numPr>
+          <w:ilvl w:val="1"/>
+          <w:numId w:val="53"/>
+        </w:numPr>
+        <w:spacing w:before="0" w:after="0"/>
+        <w:rPr>
+          <w:rFonts w:cs="Arial"/>
+          <w:color w:val="374151"/>
+        </w:rPr>
+      </w:pPr>
+      <w:r>
+        <w:rPr>
+          <w:rFonts w:cs="Arial"/>
+          <w:color w:val="374151"/>
+        </w:rPr>
+        <w:lastRenderedPageBreak/>
+        <w:t xml:space="preserve">'My </w:t>
       </w:r>
       <w:proofErr w:type="spellStart"/>
       <w:r>
         <w:rPr>
           <w:rFonts w:cs="Arial"/>
           <w:color w:val="374151"/>
-          <w:lang w:val="en-US"/>
-        </w:rPr>
-        <w:t>MinAnimate</w:t>
+        </w:rPr>
+        <w:t>Documents</w:t>
       </w:r>
       <w:proofErr w:type="spellEnd"/>
       <w:r>
         <w:rPr>
           <w:rFonts w:cs="Arial"/>
           <w:color w:val="374151"/>
-          <w:lang w:val="en-US"/>
-        </w:rPr>
-        <w:t>' registry key value.</w:t>
-      </w:r>
-    </w:p>
-    <w:p>
-      <w:pPr>
+        </w:rPr>
+        <w:t>'</w:t>
+      </w:r>
+    </w:p>
+    <w:p>
+      <w:pPr>
+        <w:numPr>
+          <w:ilvl w:val="2"/>
+          <w:numId w:val="53"/>
+        </w:numPr>
         <w:spacing w:before="0" w:after="0"/>
         <w:rPr>
           <w:rFonts w:cs="Arial"/>
           <w:color w:val="374151"/>
-          <w:lang w:val="en-US"/>
-        </w:rPr>
-      </w:pPr>
-      <w:r>
-        <w:rPr>
-          <w:rFonts w:cs="Arial"/>
-          <w:color w:val="374151"/>
-          <w:lang w:val="en-US"/>
+        </w:rPr>
+      </w:pPr>
+      <w:r>
+        <w:rPr>
+          <w:rFonts w:cs="Arial"/>
+          <w:color w:val="374151"/>
+        </w:rPr>
+        <w:t>TBZ</w:t>
+      </w:r>
+    </w:p>
+    <w:p>
+      <w:pPr>
+        <w:numPr>
+          <w:ilvl w:val="3"/>
+          <w:numId w:val="53"/>
+        </w:numPr>
+        <w:spacing w:before="0" w:after="0"/>
+        <w:rPr>
+          <w:rFonts w:cs="Arial"/>
+          <w:color w:val="374151"/>
+        </w:rPr>
+      </w:pPr>
+      <w:r>
+        <w:rPr>
+          <w:rFonts w:cs="Arial"/>
+          <w:color w:val="374151"/>
+        </w:rPr>
+        <w:t>m242</w:t>
+      </w:r>
+    </w:p>
+    <w:p>
+      <w:pPr>
+        <w:numPr>
+          <w:ilvl w:val="4"/>
+          <w:numId w:val="53"/>
+        </w:numPr>
+        <w:spacing w:before="0" w:after="0"/>
+        <w:rPr>
+          <w:rFonts w:cs="Arial"/>
+          <w:color w:val="374151"/>
+        </w:rPr>
+      </w:pPr>
+      <w:r>
+        <w:rPr>
+          <w:rFonts w:cs="Arial"/>
+          <w:color w:val="374151"/>
+        </w:rPr>
+        <w:t>Micropython_Zusammenfassung.txt</w:t>
+      </w:r>
+    </w:p>
+    <w:p>
+      <w:pPr>
+        <w:numPr>
+          <w:ilvl w:val="3"/>
+          <w:numId w:val="53"/>
+        </w:numPr>
+        <w:spacing w:before="0" w:after="0"/>
+        <w:rPr>
+          <w:rFonts w:cs="Arial"/>
+          <w:color w:val="374151"/>
+        </w:rPr>
+      </w:pPr>
+      <w:r>
+        <w:rPr>
+          <w:rFonts w:cs="Arial"/>
+          <w:color w:val="374151"/>
+        </w:rPr>
+        <w:t>m122</w:t>
+      </w:r>
+    </w:p>
+    <w:p>
+      <w:pPr>
+        <w:numPr>
+          <w:ilvl w:val="4"/>
+          <w:numId w:val="53"/>
+        </w:numPr>
+        <w:spacing w:before="0" w:after="0"/>
+        <w:rPr>
+          <w:rFonts w:cs="Arial"/>
+          <w:color w:val="374151"/>
+        </w:rPr>
+      </w:pPr>
+      <w:r>
+        <w:rPr>
+          <w:rFonts w:cs="Arial"/>
+          <w:color w:val="374151"/>
+        </w:rPr>
+        <w:t>Powershell_Ideen.txt</w:t>
+      </w:r>
+    </w:p>
+    <w:p>
+      <w:pPr>
+        <w:numPr>
+          <w:ilvl w:val="3"/>
+          <w:numId w:val="53"/>
+        </w:numPr>
+        <w:spacing w:before="0" w:after="0"/>
+        <w:rPr>
+          <w:rFonts w:cs="Arial"/>
+          <w:color w:val="374151"/>
+        </w:rPr>
+      </w:pPr>
+      <w:r>
+        <w:rPr>
+          <w:rFonts w:cs="Arial"/>
+          <w:color w:val="374151"/>
+        </w:rPr>
+        <w:t>m226b</w:t>
+      </w:r>
+    </w:p>
+    <w:p>
+      <w:pPr>
+        <w:numPr>
+          <w:ilvl w:val="4"/>
+          <w:numId w:val="53"/>
+        </w:numPr>
+        <w:spacing w:before="0" w:after="0"/>
+        <w:rPr>
+          <w:rFonts w:cs="Arial"/>
+          <w:color w:val="374151"/>
+        </w:rPr>
+      </w:pPr>
+      <w:r>
+        <w:rPr>
+          <w:rFonts w:cs="Arial"/>
+          <w:color w:val="374151"/>
+        </w:rPr>
+        <w:t>Java_Projekt.txt</w:t>
+      </w:r>
+    </w:p>
+    <w:p>
+      <w:pPr>
+        <w:numPr>
+          <w:ilvl w:val="3"/>
+          <w:numId w:val="53"/>
+        </w:numPr>
+        <w:spacing w:before="0" w:after="0"/>
+        <w:rPr>
+          <w:rFonts w:cs="Arial"/>
+          <w:color w:val="374151"/>
+        </w:rPr>
+      </w:pPr>
+      <w:r>
+        <w:rPr>
+          <w:rFonts w:cs="Arial"/>
+          <w:color w:val="374151"/>
+        </w:rPr>
+        <w:t>m153</w:t>
+      </w:r>
+    </w:p>
+    <w:p>
+      <w:pPr>
+        <w:numPr>
+          <w:ilvl w:val="4"/>
+          <w:numId w:val="53"/>
+        </w:numPr>
+        <w:spacing w:before="0" w:after="0"/>
+        <w:rPr>
+          <w:rFonts w:cs="Arial"/>
+          <w:color w:val="374151"/>
+        </w:rPr>
+      </w:pPr>
+      <w:r>
+        <w:rPr>
+          <w:rFonts w:cs="Arial"/>
+          <w:color w:val="374151"/>
+        </w:rPr>
+        <w:t>Datenbank.txt</w:t>
+      </w:r>
+    </w:p>
+    <w:p>
+      <w:pPr>
+        <w:numPr>
+          <w:ilvl w:val="2"/>
+          <w:numId w:val="53"/>
+        </w:numPr>
+        <w:spacing w:before="0" w:after="0"/>
+        <w:rPr>
+          <w:rFonts w:cs="Arial"/>
+          <w:color w:val="374151"/>
+        </w:rPr>
+      </w:pPr>
+      <w:r>
+        <w:rPr>
+          <w:rFonts w:cs="Arial"/>
+          <w:color w:val="374151"/>
+        </w:rPr>
+        <w:t>ÜK</w:t>
+      </w:r>
+    </w:p>
+    <w:p>
+      <w:pPr>
+        <w:numPr>
+          <w:ilvl w:val="3"/>
+          <w:numId w:val="53"/>
+        </w:numPr>
+        <w:spacing w:before="0" w:after="0"/>
+        <w:rPr>
+          <w:rFonts w:cs="Arial"/>
+          <w:color w:val="374151"/>
+        </w:rPr>
+      </w:pPr>
+      <w:r>
+        <w:rPr>
+          <w:rFonts w:cs="Arial"/>
+          <w:color w:val="374151"/>
+        </w:rPr>
+        <w:t>UEK106</w:t>
+      </w:r>
+    </w:p>
+    <w:p>
+      <w:pPr>
+        <w:numPr>
+          <w:ilvl w:val="4"/>
+          <w:numId w:val="53"/>
+        </w:numPr>
+        <w:spacing w:before="0" w:after="0"/>
+        <w:rPr>
+          <w:rFonts w:cs="Arial"/>
+          <w:color w:val="374151"/>
+        </w:rPr>
+      </w:pPr>
+      <w:r>
+        <w:rPr>
+          <w:rFonts w:cs="Arial"/>
+          <w:color w:val="374151"/>
+        </w:rPr>
+        <w:t>ÜK_Präsentation.txt</w:t>
+      </w:r>
+    </w:p>
+    <w:p>
+      <w:pPr>
+        <w:numPr>
+          <w:ilvl w:val="3"/>
+          <w:numId w:val="53"/>
+        </w:numPr>
+        <w:spacing w:before="0" w:after="0"/>
+        <w:rPr>
+          <w:rFonts w:cs="Arial"/>
+          <w:color w:val="374151"/>
+        </w:rPr>
+      </w:pPr>
+      <w:r>
+        <w:rPr>
+          <w:rFonts w:cs="Arial"/>
+          <w:color w:val="374151"/>
+        </w:rPr>
+        <w:t>UEK304</w:t>
+      </w:r>
+    </w:p>
+    <w:p>
+      <w:pPr>
+        <w:numPr>
+          <w:ilvl w:val="4"/>
+          <w:numId w:val="53"/>
+        </w:numPr>
+        <w:spacing w:before="0" w:after="0"/>
+        <w:rPr>
+          <w:rFonts w:cs="Arial"/>
+          <w:color w:val="374151"/>
+        </w:rPr>
+      </w:pPr>
+      <w:r>
+        <w:rPr>
+          <w:rFonts w:cs="Arial"/>
+          <w:color w:val="374151"/>
+        </w:rPr>
+        <w:t>ÜK_Lehrmaterialien.txt</w:t>
+      </w:r>
+    </w:p>
+    <w:p>
+      <w:pPr>
+        <w:numPr>
+          <w:ilvl w:val="2"/>
+          <w:numId w:val="53"/>
+        </w:numPr>
+        <w:spacing w:before="0" w:after="0"/>
+        <w:rPr>
+          <w:rFonts w:cs="Arial"/>
+          <w:color w:val="374151"/>
+        </w:rPr>
+      </w:pPr>
+      <w:r>
+        <w:rPr>
+          <w:rFonts w:cs="Arial"/>
+          <w:color w:val="374151"/>
+        </w:rPr>
+        <w:t>Sunrise</w:t>
+      </w:r>
+    </w:p>
+    <w:p>
+      <w:pPr>
+        <w:numPr>
+          <w:ilvl w:val="3"/>
+          <w:numId w:val="53"/>
+        </w:numPr>
+        <w:spacing w:before="0" w:after="0"/>
+        <w:rPr>
+          <w:rFonts w:cs="Arial"/>
+          <w:color w:val="374151"/>
+        </w:rPr>
+      </w:pPr>
+      <w:r>
+        <w:rPr>
+          <w:rFonts w:cs="Arial"/>
+          <w:color w:val="374151"/>
+        </w:rPr>
+        <w:t>Lohnausweis</w:t>
+      </w:r>
+    </w:p>
+    <w:p>
+      <w:pPr>
+        <w:numPr>
+          <w:ilvl w:val="4"/>
+          <w:numId w:val="53"/>
+        </w:numPr>
+        <w:spacing w:before="0" w:after="0"/>
+        <w:rPr>
+          <w:rFonts w:cs="Arial"/>
+          <w:color w:val="374151"/>
+        </w:rPr>
+      </w:pPr>
+      <w:r>
+        <w:rPr>
+          <w:rFonts w:cs="Arial"/>
+          <w:color w:val="374151"/>
+        </w:rPr>
+        <w:t>Lohnabrechnung_2022.txt</w:t>
+      </w:r>
+    </w:p>
+    <w:p>
+      <w:pPr>
+        <w:numPr>
+          <w:ilvl w:val="3"/>
+          <w:numId w:val="53"/>
+        </w:numPr>
+        <w:spacing w:before="0" w:after="0"/>
+        <w:rPr>
+          <w:rFonts w:cs="Arial"/>
+          <w:color w:val="374151"/>
+        </w:rPr>
+      </w:pPr>
+      <w:proofErr w:type="spellStart"/>
+      <w:r>
+        <w:rPr>
+          <w:rFonts w:cs="Arial"/>
+          <w:color w:val="374151"/>
+        </w:rPr>
+        <w:t>Sunrise_Projekte</w:t>
+      </w:r>
+      <w:proofErr w:type="spellEnd"/>
+    </w:p>
+    <w:p>
+      <w:pPr>
+        <w:numPr>
+          <w:ilvl w:val="4"/>
+          <w:numId w:val="53"/>
+        </w:numPr>
+        <w:spacing w:before="0" w:after="0"/>
+        <w:rPr>
+          <w:rFonts w:cs="Arial"/>
+          <w:color w:val="374151"/>
+        </w:rPr>
+      </w:pPr>
+      <w:r>
+        <w:rPr>
+          <w:rFonts w:cs="Arial"/>
+          <w:color w:val="374151"/>
+        </w:rPr>
+        <w:t>Projektplanung_Vacation_Planner.txt</w:t>
+      </w:r>
+    </w:p>
+    <w:p>
+      <w:pPr>
+        <w:spacing w:before="0" w:after="0"/>
+        <w:rPr>
+          <w:rStyle w:val="Strong"/>
+          <w:rFonts w:cs="Arial"/>
+          <w:color w:val="374151"/>
+          <w:szCs w:val="24"/>
+        </w:rPr>
+      </w:pPr>
+      <w:r>
+        <w:rPr>
+          <w:rStyle w:val="Strong"/>
+          <w:rFonts w:cs="Arial"/>
+          <w:color w:val="374151"/>
         </w:rPr>
         <w:br w:type="page"/>
       </w:r>
@@ -6895,7 +7398,7 @@
           <w:color w:val="374151"/>
         </w:rPr>
         <w:lastRenderedPageBreak/>
-        <w:t>Expected</w:t>
+        <w:t>Actual</w:t>
       </w:r>
       <w:proofErr w:type="spellEnd"/>
       <w:r>
@@ -6921,7 +7424,7 @@
       <w:pPr>
         <w:numPr>
           <w:ilvl w:val="0"/>
-          <w:numId w:val="49"/>
+          <w:numId w:val="54"/>
         </w:numPr>
         <w:spacing w:before="0" w:after="0"/>
         <w:rPr>
@@ -6943,7 +7446,7 @@
       <w:pPr>
         <w:numPr>
           <w:ilvl w:val="0"/>
-          <w:numId w:val="49"/>
+          <w:numId w:val="54"/>
         </w:numPr>
         <w:spacing w:before="0" w:after="0"/>
         <w:rPr>
@@ -6958,50 +7461,14 @@
           <w:color w:val="374151"/>
           <w:lang w:val="en-US"/>
         </w:rPr>
-        <w:t>The specified folders ('TBZ', 'ÜK', and 'Sunrise'), subfolders ('m242', 'm122', 'm226b', 'm153', '</w:t>
-      </w:r>
-      <w:proofErr w:type="spellStart"/>
-      <w:r>
-        <w:rPr>
-          <w:rFonts w:cs="Arial"/>
-          <w:color w:val="374151"/>
-          <w:lang w:val="en-US"/>
-        </w:rPr>
-        <w:t>Lohnausweis</w:t>
-      </w:r>
-      <w:proofErr w:type="spellEnd"/>
-      <w:r>
-        <w:rPr>
-          <w:rFonts w:cs="Arial"/>
-          <w:color w:val="374151"/>
-          <w:lang w:val="en-US"/>
-        </w:rPr>
-        <w:t>', '</w:t>
-      </w:r>
-      <w:proofErr w:type="spellStart"/>
-      <w:r>
-        <w:rPr>
-          <w:rFonts w:cs="Arial"/>
-          <w:color w:val="374151"/>
-          <w:lang w:val="en-US"/>
-        </w:rPr>
-        <w:t>Sunrise_Projekte</w:t>
-      </w:r>
-      <w:proofErr w:type="spellEnd"/>
-      <w:r>
-        <w:rPr>
-          <w:rFonts w:cs="Arial"/>
-          <w:color w:val="374151"/>
-          <w:lang w:val="en-US"/>
-        </w:rPr>
-        <w:t>', 'UEK106', 'UEK304'), and test documents (e.g., 'Micropython_Zusammenfassung.txt', 'Powershell_Ideen.txt', 'Java_Projekt.txt', 'Datenbank.txt', 'Lohnabrechnung_2022.txt', 'Projektplanung_Vacation_Planner.txt', 'ÜK_Präsentation.txt', 'ÜK_Lehrmaterialien.txt') are created correctly in the user's 'My Documents' folder.</w:t>
+        <w:t>The function call completes successfully.</w:t>
       </w:r>
     </w:p>
     <w:p>
       <w:pPr>
         <w:numPr>
           <w:ilvl w:val="0"/>
-          <w:numId w:val="49"/>
+          <w:numId w:val="54"/>
         </w:numPr>
         <w:spacing w:before="0" w:after="0"/>
         <w:rPr>
@@ -7016,404 +7483,434 @@
           <w:color w:val="374151"/>
           <w:lang w:val="en-US"/>
         </w:rPr>
-        <w:t>The specified shortcuts ('</w:t>
-      </w:r>
-      <w:proofErr w:type="spellStart"/>
-      <w:r>
-        <w:rPr>
-          <w:rFonts w:cs="Arial"/>
-          <w:color w:val="374151"/>
-          <w:lang w:val="en-US"/>
-        </w:rPr>
-        <w:t>TBZ.lnk</w:t>
-      </w:r>
-      <w:proofErr w:type="spellEnd"/>
-      <w:r>
-        <w:rPr>
-          <w:rFonts w:cs="Arial"/>
-          <w:color w:val="374151"/>
-          <w:lang w:val="en-US"/>
-        </w:rPr>
-        <w:t>', '</w:t>
-      </w:r>
-      <w:proofErr w:type="spellStart"/>
-      <w:r>
-        <w:rPr>
-          <w:rFonts w:cs="Arial"/>
-          <w:color w:val="374151"/>
-          <w:lang w:val="en-US"/>
-        </w:rPr>
-        <w:t>ÜK.lnk</w:t>
-      </w:r>
-      <w:proofErr w:type="spellEnd"/>
-      <w:r>
-        <w:rPr>
-          <w:rFonts w:cs="Arial"/>
-          <w:color w:val="374151"/>
-          <w:lang w:val="en-US"/>
-        </w:rPr>
-        <w:t>', and '</w:t>
-      </w:r>
-      <w:proofErr w:type="spellStart"/>
-      <w:r>
-        <w:rPr>
-          <w:rFonts w:cs="Arial"/>
-          <w:color w:val="374151"/>
-          <w:lang w:val="en-US"/>
-        </w:rPr>
-        <w:t>Sunrise.lnk</w:t>
-      </w:r>
-      <w:proofErr w:type="spellEnd"/>
-      <w:r>
-        <w:rPr>
-          <w:rFonts w:cs="Arial"/>
-          <w:color w:val="374151"/>
-          <w:lang w:val="en-US"/>
-        </w:rPr>
-        <w:t>') are created correctly on the user's desktop, each pointing to the corresponding folder in the user's 'My Documents' folder.</w:t>
+        <w:t>The folder structure is as follows:</w:t>
       </w:r>
     </w:p>
     <w:p>
       <w:pPr>
         <w:numPr>
-          <w:ilvl w:val="0"/>
-          <w:numId w:val="49"/>
+          <w:ilvl w:val="1"/>
+          <w:numId w:val="54"/>
         </w:numPr>
         <w:spacing w:before="0" w:after="0"/>
         <w:rPr>
           <w:rFonts w:cs="Arial"/>
           <w:color w:val="374151"/>
-          <w:lang w:val="en-US"/>
-        </w:rPr>
-      </w:pPr>
-      <w:r>
-        <w:rPr>
-          <w:rFonts w:cs="Arial"/>
-          <w:color w:val="374151"/>
-          <w:lang w:val="en-US"/>
-        </w:rPr>
-        <w:t>The '</w:t>
+        </w:rPr>
+      </w:pPr>
+      <w:r>
+        <w:rPr>
+          <w:rFonts w:cs="Arial"/>
+          <w:color w:val="374151"/>
+        </w:rPr>
+        <w:t xml:space="preserve">'My </w:t>
       </w:r>
       <w:proofErr w:type="spellStart"/>
       <w:r>
         <w:rPr>
           <w:rFonts w:cs="Arial"/>
           <w:color w:val="374151"/>
-          <w:lang w:val="en-US"/>
-        </w:rPr>
-        <w:t>MinAnimate</w:t>
+        </w:rPr>
+        <w:t>Documents</w:t>
       </w:r>
       <w:proofErr w:type="spellEnd"/>
       <w:r>
         <w:rPr>
           <w:rFonts w:cs="Arial"/>
           <w:color w:val="374151"/>
-          <w:lang w:val="en-US"/>
-        </w:rPr>
-        <w:t>' registry key value is set to '1', indicating that window animations are enabled.</w:t>
-      </w:r>
-    </w:p>
-    <w:p>
-      <w:pPr>
-        <w:spacing w:before="300" w:after="300"/>
-        <w:rPr>
-          <w:rFonts w:cs="Arial"/>
-          <w:color w:val="374151"/>
-          <w:szCs w:val="24"/>
-        </w:rPr>
-      </w:pPr>
-      <w:proofErr w:type="spellStart"/>
-      <w:r>
-        <w:rPr>
-          <w:rFonts w:cs="Arial"/>
-          <w:b/>
-          <w:bCs/>
-          <w:color w:val="374151"/>
-          <w:szCs w:val="24"/>
-        </w:rPr>
-        <w:t>Actual</w:t>
-      </w:r>
-      <w:proofErr w:type="spellEnd"/>
-      <w:r>
-        <w:rPr>
-          <w:rFonts w:cs="Arial"/>
-          <w:b/>
-          <w:bCs/>
-          <w:color w:val="374151"/>
-          <w:szCs w:val="24"/>
-        </w:rPr>
-        <w:t xml:space="preserve"> </w:t>
-      </w:r>
-      <w:proofErr w:type="spellStart"/>
-      <w:r>
-        <w:rPr>
-          <w:rFonts w:cs="Arial"/>
-          <w:b/>
-          <w:bCs/>
-          <w:color w:val="374151"/>
-          <w:szCs w:val="24"/>
-        </w:rPr>
-        <w:t>Results</w:t>
-      </w:r>
-      <w:proofErr w:type="spellEnd"/>
+        </w:rPr>
+        <w:t>'</w:t>
+      </w:r>
     </w:p>
     <w:p>
       <w:pPr>
         <w:numPr>
-          <w:ilvl w:val="0"/>
-          <w:numId w:val="50"/>
+          <w:ilvl w:val="2"/>
+          <w:numId w:val="54"/>
         </w:numPr>
         <w:spacing w:before="0" w:after="0"/>
         <w:rPr>
           <w:rFonts w:cs="Arial"/>
           <w:color w:val="374151"/>
-          <w:szCs w:val="24"/>
-          <w:lang w:val="en-US"/>
-        </w:rPr>
-      </w:pPr>
-      <w:r>
-        <w:rPr>
-          <w:rFonts w:cs="Arial"/>
-          <w:color w:val="374151"/>
-          <w:szCs w:val="24"/>
-          <w:lang w:val="en-US"/>
-        </w:rPr>
-        <w:t>The script runs without any errors.</w:t>
+        </w:rPr>
+      </w:pPr>
+      <w:r>
+        <w:rPr>
+          <w:rFonts w:cs="Arial"/>
+          <w:color w:val="374151"/>
+        </w:rPr>
+        <w:t>TBZ</w:t>
       </w:r>
     </w:p>
     <w:p>
       <w:pPr>
         <w:numPr>
-          <w:ilvl w:val="0"/>
-          <w:numId w:val="50"/>
+          <w:ilvl w:val="3"/>
+          <w:numId w:val="54"/>
         </w:numPr>
         <w:spacing w:before="0" w:after="0"/>
         <w:rPr>
           <w:rFonts w:cs="Arial"/>
           <w:color w:val="374151"/>
-          <w:szCs w:val="24"/>
-          <w:lang w:val="en-US"/>
-        </w:rPr>
-      </w:pPr>
-      <w:r>
-        <w:rPr>
-          <w:rFonts w:cs="Arial"/>
-          <w:color w:val="374151"/>
-          <w:szCs w:val="24"/>
-          <w:lang w:val="en-US"/>
-        </w:rPr>
-        <w:t>The specified folders ('TBZ', 'ÜK', and 'Sunrise'), subfolders ('m242', 'm122', 'm226b', 'm153', '</w:t>
-      </w:r>
-      <w:proofErr w:type="spellStart"/>
-      <w:r>
-        <w:rPr>
-          <w:rFonts w:cs="Arial"/>
-          <w:color w:val="374151"/>
-          <w:szCs w:val="24"/>
-          <w:lang w:val="en-US"/>
-        </w:rPr>
-        <w:t>Lohnausweis</w:t>
-      </w:r>
-      <w:proofErr w:type="spellEnd"/>
-      <w:r>
-        <w:rPr>
-          <w:rFonts w:cs="Arial"/>
-          <w:color w:val="374151"/>
-          <w:szCs w:val="24"/>
-          <w:lang w:val="en-US"/>
-        </w:rPr>
-        <w:t>', '</w:t>
-      </w:r>
-      <w:proofErr w:type="spellStart"/>
-      <w:r>
-        <w:rPr>
-          <w:rFonts w:cs="Arial"/>
-          <w:color w:val="374151"/>
-          <w:szCs w:val="24"/>
-          <w:lang w:val="en-US"/>
-        </w:rPr>
-        <w:t>Sunrise_Projekte</w:t>
-      </w:r>
-      <w:proofErr w:type="spellEnd"/>
-      <w:r>
-        <w:rPr>
-          <w:rFonts w:cs="Arial"/>
-          <w:color w:val="374151"/>
-          <w:szCs w:val="24"/>
-          <w:lang w:val="en-US"/>
-        </w:rPr>
-        <w:t>', 'UEK106', 'UEK304'), and test documents (e.g., 'Micropython_Zusammenfassung.txt', 'Powershell_Ideen.txt', 'Java_Projekt.txt', 'Datenbank.txt', 'Lohnabrechnung_2022.txt', 'Projektplanung_Vacation_Planner.txt', 'ÜK_Präsentation.txt', 'ÜK_Lehrmaterialien.txt') are created correctly in the user's 'My Documents' folder.</w:t>
+        </w:rPr>
+      </w:pPr>
+      <w:r>
+        <w:rPr>
+          <w:rFonts w:cs="Arial"/>
+          <w:color w:val="374151"/>
+        </w:rPr>
+        <w:t>m242</w:t>
       </w:r>
     </w:p>
     <w:p>
       <w:pPr>
         <w:numPr>
-          <w:ilvl w:val="0"/>
-          <w:numId w:val="50"/>
+          <w:ilvl w:val="4"/>
+          <w:numId w:val="54"/>
         </w:numPr>
         <w:spacing w:before="0" w:after="0"/>
         <w:rPr>
           <w:rFonts w:cs="Arial"/>
           <w:color w:val="374151"/>
-          <w:szCs w:val="24"/>
-          <w:lang w:val="en-US"/>
-        </w:rPr>
-      </w:pPr>
-      <w:r>
-        <w:rPr>
-          <w:rFonts w:cs="Arial"/>
-          <w:color w:val="374151"/>
-          <w:szCs w:val="24"/>
-          <w:lang w:val="en-US"/>
-        </w:rPr>
-        <w:t>The specified shortcuts ('</w:t>
-      </w:r>
-      <w:proofErr w:type="spellStart"/>
-      <w:r>
-        <w:rPr>
-          <w:rFonts w:cs="Arial"/>
-          <w:color w:val="374151"/>
-          <w:szCs w:val="24"/>
-          <w:lang w:val="en-US"/>
-        </w:rPr>
-        <w:t>TBZ.lnk</w:t>
-      </w:r>
-      <w:proofErr w:type="spellEnd"/>
-      <w:r>
-        <w:rPr>
-          <w:rFonts w:cs="Arial"/>
-          <w:color w:val="374151"/>
-          <w:szCs w:val="24"/>
-          <w:lang w:val="en-US"/>
-        </w:rPr>
-        <w:t>', '</w:t>
-      </w:r>
-      <w:proofErr w:type="spellStart"/>
-      <w:r>
-        <w:rPr>
-          <w:rFonts w:cs="Arial"/>
-          <w:color w:val="374151"/>
-          <w:szCs w:val="24"/>
-          <w:lang w:val="en-US"/>
-        </w:rPr>
-        <w:t>ÜK.lnk</w:t>
-      </w:r>
-      <w:proofErr w:type="spellEnd"/>
-      <w:r>
-        <w:rPr>
-          <w:rFonts w:cs="Arial"/>
-          <w:color w:val="374151"/>
-          <w:szCs w:val="24"/>
-          <w:lang w:val="en-US"/>
-        </w:rPr>
-        <w:t>', and '</w:t>
-      </w:r>
-      <w:proofErr w:type="spellStart"/>
-      <w:r>
-        <w:rPr>
-          <w:rFonts w:cs="Arial"/>
-          <w:color w:val="374151"/>
-          <w:szCs w:val="24"/>
-          <w:lang w:val="en-US"/>
-        </w:rPr>
-        <w:t>Sunrise.lnk</w:t>
-      </w:r>
-      <w:proofErr w:type="spellEnd"/>
-      <w:r>
-        <w:rPr>
-          <w:rFonts w:cs="Arial"/>
-          <w:color w:val="374151"/>
-          <w:szCs w:val="24"/>
-          <w:lang w:val="en-US"/>
-        </w:rPr>
-        <w:t>') are created correctly on the user's desktop, each pointing to the corresponding folder in the user's 'My Documents' folder.</w:t>
+        </w:rPr>
+      </w:pPr>
+      <w:r>
+        <w:rPr>
+          <w:rFonts w:cs="Arial"/>
+          <w:color w:val="374151"/>
+        </w:rPr>
+        <w:t>Micropython_Zusammenfassung.txt</w:t>
       </w:r>
     </w:p>
     <w:p>
       <w:pPr>
         <w:numPr>
-          <w:ilvl w:val="0"/>
-          <w:numId w:val="50"/>
+          <w:ilvl w:val="3"/>
+          <w:numId w:val="54"/>
         </w:numPr>
         <w:spacing w:before="0" w:after="0"/>
         <w:rPr>
           <w:rFonts w:cs="Arial"/>
-          <w:lang w:val="en-US"/>
-        </w:rPr>
-      </w:pPr>
-      <w:r>
-        <w:rPr>
-          <w:rFonts w:cs="Arial"/>
-          <w:color w:val="374151"/>
-          <w:szCs w:val="24"/>
-          <w:lang w:val="en-US"/>
-        </w:rPr>
-        <w:t>The '</w:t>
-      </w:r>
+          <w:color w:val="374151"/>
+        </w:rPr>
+      </w:pPr>
+      <w:r>
+        <w:rPr>
+          <w:rFonts w:cs="Arial"/>
+          <w:color w:val="374151"/>
+        </w:rPr>
+        <w:t>m122</w:t>
+      </w:r>
+    </w:p>
+    <w:p>
+      <w:pPr>
+        <w:numPr>
+          <w:ilvl w:val="4"/>
+          <w:numId w:val="54"/>
+        </w:numPr>
+        <w:spacing w:before="0" w:after="0"/>
+        <w:rPr>
+          <w:rFonts w:cs="Arial"/>
+          <w:color w:val="374151"/>
+        </w:rPr>
+      </w:pPr>
+      <w:r>
+        <w:rPr>
+          <w:rFonts w:cs="Arial"/>
+          <w:color w:val="374151"/>
+        </w:rPr>
+        <w:t>Powershell_Ideen.txt</w:t>
+      </w:r>
+    </w:p>
+    <w:p>
+      <w:pPr>
+        <w:numPr>
+          <w:ilvl w:val="3"/>
+          <w:numId w:val="54"/>
+        </w:numPr>
+        <w:spacing w:before="0" w:after="0"/>
+        <w:rPr>
+          <w:rFonts w:cs="Arial"/>
+          <w:color w:val="374151"/>
+        </w:rPr>
+      </w:pPr>
+      <w:r>
+        <w:rPr>
+          <w:rFonts w:cs="Arial"/>
+          <w:color w:val="374151"/>
+        </w:rPr>
+        <w:t>m226b</w:t>
+      </w:r>
+    </w:p>
+    <w:p>
+      <w:pPr>
+        <w:numPr>
+          <w:ilvl w:val="4"/>
+          <w:numId w:val="54"/>
+        </w:numPr>
+        <w:spacing w:before="0" w:after="0"/>
+        <w:rPr>
+          <w:rFonts w:cs="Arial"/>
+          <w:color w:val="374151"/>
+        </w:rPr>
+      </w:pPr>
+      <w:r>
+        <w:rPr>
+          <w:rFonts w:cs="Arial"/>
+          <w:color w:val="374151"/>
+        </w:rPr>
+        <w:t>Java_Projekt.txt</w:t>
+      </w:r>
+    </w:p>
+    <w:p>
+      <w:pPr>
+        <w:numPr>
+          <w:ilvl w:val="3"/>
+          <w:numId w:val="54"/>
+        </w:numPr>
+        <w:spacing w:before="0" w:after="0"/>
+        <w:rPr>
+          <w:rFonts w:cs="Arial"/>
+          <w:color w:val="374151"/>
+        </w:rPr>
+      </w:pPr>
+      <w:r>
+        <w:rPr>
+          <w:rFonts w:cs="Arial"/>
+          <w:color w:val="374151"/>
+        </w:rPr>
+        <w:t>m153</w:t>
+      </w:r>
+    </w:p>
+    <w:p>
+      <w:pPr>
+        <w:numPr>
+          <w:ilvl w:val="4"/>
+          <w:numId w:val="54"/>
+        </w:numPr>
+        <w:spacing w:before="0" w:after="0"/>
+        <w:rPr>
+          <w:rFonts w:cs="Arial"/>
+          <w:color w:val="374151"/>
+        </w:rPr>
+      </w:pPr>
+      <w:r>
+        <w:rPr>
+          <w:rFonts w:cs="Arial"/>
+          <w:color w:val="374151"/>
+        </w:rPr>
+        <w:t>Datenbank.txt</w:t>
+      </w:r>
+    </w:p>
+    <w:p>
+      <w:pPr>
+        <w:numPr>
+          <w:ilvl w:val="2"/>
+          <w:numId w:val="54"/>
+        </w:numPr>
+        <w:spacing w:before="0" w:after="0"/>
+        <w:rPr>
+          <w:rFonts w:cs="Arial"/>
+          <w:color w:val="374151"/>
+        </w:rPr>
+      </w:pPr>
+      <w:r>
+        <w:rPr>
+          <w:rFonts w:cs="Arial"/>
+          <w:color w:val="374151"/>
+        </w:rPr>
+        <w:t>ÜK</w:t>
+      </w:r>
+    </w:p>
+    <w:p>
+      <w:pPr>
+        <w:numPr>
+          <w:ilvl w:val="3"/>
+          <w:numId w:val="54"/>
+        </w:numPr>
+        <w:spacing w:before="0" w:after="0"/>
+        <w:rPr>
+          <w:rFonts w:cs="Arial"/>
+          <w:color w:val="374151"/>
+        </w:rPr>
+      </w:pPr>
+      <w:r>
+        <w:rPr>
+          <w:rFonts w:cs="Arial"/>
+          <w:color w:val="374151"/>
+        </w:rPr>
+        <w:t>UEK106</w:t>
+      </w:r>
+    </w:p>
+    <w:p>
+      <w:pPr>
+        <w:numPr>
+          <w:ilvl w:val="4"/>
+          <w:numId w:val="54"/>
+        </w:numPr>
+        <w:spacing w:before="0" w:after="0"/>
+        <w:rPr>
+          <w:rFonts w:cs="Arial"/>
+          <w:color w:val="374151"/>
+        </w:rPr>
+      </w:pPr>
+      <w:r>
+        <w:rPr>
+          <w:rFonts w:cs="Arial"/>
+          <w:color w:val="374151"/>
+        </w:rPr>
+        <w:t>ÜK_Präsentation.txt</w:t>
+      </w:r>
+    </w:p>
+    <w:p>
+      <w:pPr>
+        <w:numPr>
+          <w:ilvl w:val="3"/>
+          <w:numId w:val="54"/>
+        </w:numPr>
+        <w:spacing w:before="0" w:after="0"/>
+        <w:rPr>
+          <w:rFonts w:cs="Arial"/>
+          <w:color w:val="374151"/>
+        </w:rPr>
+      </w:pPr>
+      <w:r>
+        <w:rPr>
+          <w:rFonts w:cs="Arial"/>
+          <w:color w:val="374151"/>
+        </w:rPr>
+        <w:t>UEK304</w:t>
+      </w:r>
+    </w:p>
+    <w:p>
+      <w:pPr>
+        <w:numPr>
+          <w:ilvl w:val="4"/>
+          <w:numId w:val="54"/>
+        </w:numPr>
+        <w:spacing w:before="0" w:after="0"/>
+        <w:rPr>
+          <w:rFonts w:cs="Arial"/>
+          <w:color w:val="374151"/>
+        </w:rPr>
+      </w:pPr>
+      <w:r>
+        <w:rPr>
+          <w:rFonts w:cs="Arial"/>
+          <w:color w:val="374151"/>
+        </w:rPr>
+        <w:t>ÜK_Lehrmaterialien.txt</w:t>
+      </w:r>
+    </w:p>
+    <w:p>
+      <w:pPr>
+        <w:numPr>
+          <w:ilvl w:val="2"/>
+          <w:numId w:val="54"/>
+        </w:numPr>
+        <w:spacing w:before="0" w:after="0"/>
+        <w:rPr>
+          <w:rFonts w:cs="Arial"/>
+          <w:color w:val="374151"/>
+        </w:rPr>
+      </w:pPr>
+      <w:r>
+        <w:rPr>
+          <w:rFonts w:cs="Arial"/>
+          <w:color w:val="374151"/>
+        </w:rPr>
+        <w:t>Sunrise</w:t>
+      </w:r>
+    </w:p>
+    <w:p>
+      <w:pPr>
+        <w:numPr>
+          <w:ilvl w:val="3"/>
+          <w:numId w:val="54"/>
+        </w:numPr>
+        <w:spacing w:before="0" w:after="0"/>
+        <w:rPr>
+          <w:rFonts w:cs="Arial"/>
+          <w:color w:val="374151"/>
+        </w:rPr>
+      </w:pPr>
+      <w:r>
+        <w:rPr>
+          <w:rFonts w:cs="Arial"/>
+          <w:color w:val="374151"/>
+        </w:rPr>
+        <w:t>Lohnausweis</w:t>
+      </w:r>
+    </w:p>
+    <w:p>
+      <w:pPr>
+        <w:numPr>
+          <w:ilvl w:val="4"/>
+          <w:numId w:val="54"/>
+        </w:numPr>
+        <w:spacing w:before="0" w:after="0"/>
+        <w:rPr>
+          <w:rFonts w:cs="Arial"/>
+          <w:color w:val="374151"/>
+        </w:rPr>
+      </w:pPr>
+      <w:r>
+        <w:rPr>
+          <w:rFonts w:cs="Arial"/>
+          <w:color w:val="374151"/>
+        </w:rPr>
+        <w:t>Lohnabrechnung_2022.txt</w:t>
+      </w:r>
+    </w:p>
+    <w:p>
+      <w:pPr>
+        <w:numPr>
+          <w:ilvl w:val="3"/>
+          <w:numId w:val="54"/>
+        </w:numPr>
+        <w:spacing w:before="0" w:after="0"/>
+        <w:rPr>
+          <w:rFonts w:cs="Arial"/>
+          <w:color w:val="374151"/>
+        </w:rPr>
+      </w:pPr>
       <w:proofErr w:type="spellStart"/>
       <w:r>
         <w:rPr>
           <w:rFonts w:cs="Arial"/>
           <w:color w:val="374151"/>
-          <w:szCs w:val="24"/>
-          <w:lang w:val="en-US"/>
-        </w:rPr>
-        <w:t>MinAnimate</w:t>
+        </w:rPr>
+        <w:t>Sunrise_Projekte</w:t>
       </w:r>
       <w:proofErr w:type="spellEnd"/>
-      <w:r>
-        <w:rPr>
-          <w:rFonts w:cs="Arial"/>
-          <w:color w:val="374151"/>
-          <w:szCs w:val="24"/>
-          <w:lang w:val="en-US"/>
-        </w:rPr>
-        <w:t>' registry key value is set to '1', indicating that</w:t>
-      </w:r>
-      <w:r>
-        <w:rPr>
-          <w:rFonts w:cs="Arial"/>
-          <w:color w:val="374151"/>
-          <w:szCs w:val="24"/>
-          <w:lang w:val="en-CH"/>
-        </w:rPr>
-        <w:t xml:space="preserve"> </w:t>
-      </w:r>
-      <w:r>
-        <w:rPr>
-          <w:rFonts w:cs="Arial"/>
-          <w:color w:val="374151"/>
-          <w:shd w:val="clear" w:color="auto" w:fill="F7F7F8"/>
-          <w:lang w:val="en-US"/>
-        </w:rPr>
-        <w:t>window animations are enabled.</w:t>
-      </w:r>
-    </w:p>
-    <w:p>
-      <w:pPr>
+    </w:p>
+    <w:p>
+      <w:pPr>
+        <w:numPr>
+          <w:ilvl w:val="4"/>
+          <w:numId w:val="54"/>
+        </w:numPr>
         <w:spacing w:before="0" w:after="0"/>
         <w:rPr>
           <w:rFonts w:cs="Arial"/>
-          <w:lang w:val="en-US"/>
-        </w:rPr>
-      </w:pPr>
-    </w:p>
-    <w:p>
-      <w:pPr>
-        <w:spacing w:before="0" w:after="0"/>
-        <w:rPr>
-          <w:rFonts w:cs="Arial"/>
-          <w:b/>
-          <w:lang w:val="en-CH" w:eastAsia="de-DE"/>
-        </w:rPr>
-      </w:pPr>
-      <w:r>
-        <w:rPr>
-          <w:rFonts w:cs="Arial"/>
-          <w:lang w:val="en-CH"/>
-        </w:rPr>
-        <w:br w:type="page"/>
-      </w:r>
+          <w:color w:val="374151"/>
+        </w:rPr>
+      </w:pPr>
+      <w:r>
+        <w:rPr>
+          <w:rFonts w:cs="Arial"/>
+          <w:color w:val="374151"/>
+        </w:rPr>
+        <w:t>Projektplanung_Vacation_Planner.txt</w:t>
+      </w:r>
+    </w:p>
+    <w:p>
+      <w:pPr>
+        <w:rPr>
+          <w:rFonts w:cs="Arial"/>
+          <w:lang w:val="en-US"/>
+        </w:rPr>
+      </w:pPr>
     </w:p>
     <w:p>
       <w:pPr>
@@ -7425,7 +7922,6 @@
         <w:ind w:left="576" w:hanging="576"/>
         <w:rPr>
           <w:rFonts w:cs="Arial"/>
-          <w:sz w:val="36"/>
           <w:lang w:val="en-US"/>
         </w:rPr>
       </w:pPr>
@@ -7434,7 +7930,6 @@
           <w:rFonts w:cs="Arial"/>
           <w:lang w:val="en-CH"/>
         </w:rPr>
-        <w:lastRenderedPageBreak/>
         <w:t>4.</w:t>
       </w:r>
       <w:r>
@@ -7470,7 +7965,7 @@
           <w:rFonts w:cs="Arial"/>
           <w:lang w:val="en-US"/>
         </w:rPr>
-        <w:t>: Folder Structure and Test Documents</w:t>
+        <w:t>: End-to-End Execution</w:t>
       </w:r>
     </w:p>
     <w:p>
@@ -7489,7 +7984,7 @@
           <w:color w:val="374151"/>
           <w:lang w:val="en-US"/>
         </w:rPr>
-        <w:t>Description: Test if the folder structure and test documents are created correctly and placed in the correct subfolders.</w:t>
+        <w:t>Description: Test the end-to-end execution of the PowerShell script.</w:t>
       </w:r>
     </w:p>
     <w:p>
@@ -7524,7 +8019,7 @@
       <w:pPr>
         <w:numPr>
           <w:ilvl w:val="0"/>
-          <w:numId w:val="52"/>
+          <w:numId w:val="48"/>
         </w:numPr>
         <w:spacing w:before="0" w:after="0"/>
         <w:rPr>
@@ -7576,7 +8071,7 @@
       <w:pPr>
         <w:numPr>
           <w:ilvl w:val="0"/>
-          <w:numId w:val="52"/>
+          <w:numId w:val="48"/>
         </w:numPr>
         <w:spacing w:before="0" w:after="0"/>
         <w:rPr>
@@ -7591,32 +8086,14 @@
           <w:color w:val="374151"/>
           <w:lang w:val="en-US"/>
         </w:rPr>
-        <w:t>Run the Create-</w:t>
-      </w:r>
-      <w:proofErr w:type="spellStart"/>
-      <w:r>
-        <w:rPr>
-          <w:rFonts w:cs="Arial"/>
-          <w:color w:val="374151"/>
-          <w:lang w:val="en-US"/>
-        </w:rPr>
-        <w:t>MyDocumentsFolders</w:t>
-      </w:r>
-      <w:proofErr w:type="spellEnd"/>
-      <w:r>
-        <w:rPr>
-          <w:rFonts w:cs="Arial"/>
-          <w:color w:val="374151"/>
-          <w:lang w:val="en-US"/>
-        </w:rPr>
-        <w:t xml:space="preserve"> function.</w:t>
+        <w:t>Check if the specified folders, subfolders, and test documents are created in the user's 'My Documents' folder.</w:t>
       </w:r>
     </w:p>
     <w:p>
       <w:pPr>
         <w:numPr>
           <w:ilvl w:val="0"/>
-          <w:numId w:val="52"/>
+          <w:numId w:val="48"/>
         </w:numPr>
         <w:spacing w:before="0" w:after="0"/>
         <w:rPr>
@@ -7631,7 +8108,65 @@
           <w:color w:val="374151"/>
           <w:lang w:val="en-US"/>
         </w:rPr>
-        <w:t>Verify the folder structure and test documents in the user's 'My Documents' folder.</w:t>
+        <w:t>Check if the specified shortcuts are created on the user's desktop.</w:t>
+      </w:r>
+    </w:p>
+    <w:p>
+      <w:pPr>
+        <w:numPr>
+          <w:ilvl w:val="0"/>
+          <w:numId w:val="48"/>
+        </w:numPr>
+        <w:spacing w:before="0" w:after="0"/>
+        <w:rPr>
+          <w:rFonts w:cs="Arial"/>
+          <w:color w:val="374151"/>
+          <w:lang w:val="en-US"/>
+        </w:rPr>
+      </w:pPr>
+      <w:r>
+        <w:rPr>
+          <w:rFonts w:cs="Arial"/>
+          <w:color w:val="374151"/>
+          <w:lang w:val="en-US"/>
+        </w:rPr>
+        <w:t>Check the '</w:t>
+      </w:r>
+      <w:proofErr w:type="spellStart"/>
+      <w:r>
+        <w:rPr>
+          <w:rFonts w:cs="Arial"/>
+          <w:color w:val="374151"/>
+          <w:lang w:val="en-US"/>
+        </w:rPr>
+        <w:t>MinAnimate</w:t>
+      </w:r>
+      <w:proofErr w:type="spellEnd"/>
+      <w:r>
+        <w:rPr>
+          <w:rFonts w:cs="Arial"/>
+          <w:color w:val="374151"/>
+          <w:lang w:val="en-US"/>
+        </w:rPr>
+        <w:t>' registry key value.</w:t>
+      </w:r>
+    </w:p>
+    <w:p>
+      <w:pPr>
+        <w:spacing w:before="0" w:after="0"/>
+        <w:rPr>
+          <w:rFonts w:cs="Arial"/>
+          <w:color w:val="374151"/>
+          <w:lang w:val="en-US"/>
+        </w:rPr>
+      </w:pPr>
+      <w:r>
+        <w:rPr>
+          <w:rFonts w:cs="Arial"/>
+          <w:color w:val="374151"/>
+          <w:lang w:val="en-US"/>
+        </w:rPr>
+        <w:br w:type="page"/>
       </w:r>
     </w:p>
     <w:p>
@@ -7650,6 +8185,7 @@
           <w:rFonts w:ascii="Arial" w:hAnsi="Arial" w:cs="Arial"/>
           <w:color w:val="374151"/>
         </w:rPr>
+        <w:lastRenderedPageBreak/>
         <w:t>Expected</w:t>
       </w:r>
       <w:proofErr w:type="spellEnd"/>
@@ -7676,7 +8212,7 @@
       <w:pPr>
         <w:numPr>
           <w:ilvl w:val="0"/>
-          <w:numId w:val="53"/>
+          <w:numId w:val="49"/>
         </w:numPr>
         <w:spacing w:before="0" w:after="0"/>
         <w:rPr>
@@ -7698,7 +8234,7 @@
       <w:pPr>
         <w:numPr>
           <w:ilvl w:val="0"/>
-          <w:numId w:val="53"/>
+          <w:numId w:val="49"/>
         </w:numPr>
         <w:spacing w:before="0" w:after="0"/>
         <w:rPr>
@@ -7713,14 +8249,50 @@
           <w:color w:val="374151"/>
           <w:lang w:val="en-US"/>
         </w:rPr>
-        <w:t>The function call completes successfully.</w:t>
+        <w:t>The specified folders ('TBZ', 'ÜK', and 'Sunrise'), subfolders ('m242', 'm122', 'm226b', 'm153', '</w:t>
+      </w:r>
+      <w:proofErr w:type="spellStart"/>
+      <w:r>
+        <w:rPr>
+          <w:rFonts w:cs="Arial"/>
+          <w:color w:val="374151"/>
+          <w:lang w:val="en-US"/>
+        </w:rPr>
+        <w:t>Lohnausweis</w:t>
+      </w:r>
+      <w:proofErr w:type="spellEnd"/>
+      <w:r>
+        <w:rPr>
+          <w:rFonts w:cs="Arial"/>
+          <w:color w:val="374151"/>
+          <w:lang w:val="en-US"/>
+        </w:rPr>
+        <w:t>', '</w:t>
+      </w:r>
+      <w:proofErr w:type="spellStart"/>
+      <w:r>
+        <w:rPr>
+          <w:rFonts w:cs="Arial"/>
+          <w:color w:val="374151"/>
+          <w:lang w:val="en-US"/>
+        </w:rPr>
+        <w:t>Sunrise_Projekte</w:t>
+      </w:r>
+      <w:proofErr w:type="spellEnd"/>
+      <w:r>
+        <w:rPr>
+          <w:rFonts w:cs="Arial"/>
+          <w:color w:val="374151"/>
+          <w:lang w:val="en-US"/>
+        </w:rPr>
+        <w:t>', 'UEK106', 'UEK304'), and test documents (e.g., 'Micropython_Zusammenfassung.txt', 'Powershell_Ideen.txt', 'Java_Projekt.txt', 'Datenbank.txt', 'Lohnabrechnung_2022.txt', 'Projektplanung_Vacation_Planner.txt', 'ÜK_Präsentation.txt', 'ÜK_Lehrmaterialien.txt') are created correctly in the user's 'My Documents' folder.</w:t>
       </w:r>
     </w:p>
     <w:p>
       <w:pPr>
         <w:numPr>
           <w:ilvl w:val="0"/>
-          <w:numId w:val="53"/>
+          <w:numId w:val="49"/>
         </w:numPr>
         <w:spacing w:before="0" w:after="0"/>
         <w:rPr>
@@ -7735,967 +8307,403 @@
           <w:color w:val="374151"/>
           <w:lang w:val="en-US"/>
         </w:rPr>
-        <w:t>The folder structure is as follows:</w:t>
+        <w:t>The specified shortcuts ('</w:t>
+      </w:r>
+      <w:proofErr w:type="spellStart"/>
+      <w:r>
+        <w:rPr>
+          <w:rFonts w:cs="Arial"/>
+          <w:color w:val="374151"/>
+          <w:lang w:val="en-US"/>
+        </w:rPr>
+        <w:t>TBZ.lnk</w:t>
+      </w:r>
+      <w:proofErr w:type="spellEnd"/>
+      <w:r>
+        <w:rPr>
+          <w:rFonts w:cs="Arial"/>
+          <w:color w:val="374151"/>
+          <w:lang w:val="en-US"/>
+        </w:rPr>
+        <w:t>', '</w:t>
+      </w:r>
+      <w:proofErr w:type="spellStart"/>
+      <w:r>
+        <w:rPr>
+          <w:rFonts w:cs="Arial"/>
+          <w:color w:val="374151"/>
+          <w:lang w:val="en-US"/>
+        </w:rPr>
+        <w:t>ÜK.lnk</w:t>
+      </w:r>
+      <w:proofErr w:type="spellEnd"/>
+      <w:r>
+        <w:rPr>
+          <w:rFonts w:cs="Arial"/>
+          <w:color w:val="374151"/>
+          <w:lang w:val="en-US"/>
+        </w:rPr>
+        <w:t>', and '</w:t>
+      </w:r>
+      <w:proofErr w:type="spellStart"/>
+      <w:r>
+        <w:rPr>
+          <w:rFonts w:cs="Arial"/>
+          <w:color w:val="374151"/>
+          <w:lang w:val="en-US"/>
+        </w:rPr>
+        <w:t>Sunrise.lnk</w:t>
+      </w:r>
+      <w:proofErr w:type="spellEnd"/>
+      <w:r>
+        <w:rPr>
+          <w:rFonts w:cs="Arial"/>
+          <w:color w:val="374151"/>
+          <w:lang w:val="en-US"/>
+        </w:rPr>
+        <w:t>') are created correctly on the user's desktop, each pointing to the corresponding folder in the user's 'My Documents' folder.</w:t>
       </w:r>
     </w:p>
     <w:p>
       <w:pPr>
         <w:numPr>
-          <w:ilvl w:val="1"/>
-          <w:numId w:val="53"/>
+          <w:ilvl w:val="0"/>
+          <w:numId w:val="49"/>
         </w:numPr>
         <w:spacing w:before="0" w:after="0"/>
         <w:rPr>
           <w:rFonts w:cs="Arial"/>
           <w:color w:val="374151"/>
-        </w:rPr>
-      </w:pPr>
-      <w:r>
-        <w:rPr>
-          <w:rFonts w:cs="Arial"/>
-          <w:color w:val="374151"/>
-        </w:rPr>
-        <w:t xml:space="preserve">'My </w:t>
+          <w:lang w:val="en-US"/>
+        </w:rPr>
+      </w:pPr>
+      <w:r>
+        <w:rPr>
+          <w:rFonts w:cs="Arial"/>
+          <w:color w:val="374151"/>
+          <w:lang w:val="en-US"/>
+        </w:rPr>
+        <w:t>The '</w:t>
       </w:r>
       <w:proofErr w:type="spellStart"/>
       <w:r>
         <w:rPr>
           <w:rFonts w:cs="Arial"/>
           <w:color w:val="374151"/>
-        </w:rPr>
-        <w:t>Documents</w:t>
+          <w:lang w:val="en-US"/>
+        </w:rPr>
+        <w:t>MinAnimate</w:t>
       </w:r>
       <w:proofErr w:type="spellEnd"/>
       <w:r>
         <w:rPr>
           <w:rFonts w:cs="Arial"/>
           <w:color w:val="374151"/>
-        </w:rPr>
-        <w:t>'</w:t>
-      </w:r>
+          <w:lang w:val="en-US"/>
+        </w:rPr>
+        <w:t>' registry key value is set to '1', indicating that window animations are enabled.</w:t>
+      </w:r>
+    </w:p>
+    <w:p>
+      <w:pPr>
+        <w:spacing w:before="300" w:after="300"/>
+        <w:rPr>
+          <w:rFonts w:cs="Arial"/>
+          <w:color w:val="374151"/>
+          <w:szCs w:val="24"/>
+        </w:rPr>
+      </w:pPr>
+      <w:proofErr w:type="spellStart"/>
+      <w:r>
+        <w:rPr>
+          <w:rFonts w:cs="Arial"/>
+          <w:b/>
+          <w:bCs/>
+          <w:color w:val="374151"/>
+          <w:szCs w:val="24"/>
+        </w:rPr>
+        <w:t>Actual</w:t>
+      </w:r>
+      <w:proofErr w:type="spellEnd"/>
+      <w:r>
+        <w:rPr>
+          <w:rFonts w:cs="Arial"/>
+          <w:b/>
+          <w:bCs/>
+          <w:color w:val="374151"/>
+          <w:szCs w:val="24"/>
+        </w:rPr>
+        <w:t xml:space="preserve"> </w:t>
+      </w:r>
+      <w:proofErr w:type="spellStart"/>
+      <w:r>
+        <w:rPr>
+          <w:rFonts w:cs="Arial"/>
+          <w:b/>
+          <w:bCs/>
+          <w:color w:val="374151"/>
+          <w:szCs w:val="24"/>
+        </w:rPr>
+        <w:t>Results</w:t>
+      </w:r>
+      <w:proofErr w:type="spellEnd"/>
     </w:p>
     <w:p>
       <w:pPr>
         <w:numPr>
-          <w:ilvl w:val="2"/>
-          <w:numId w:val="53"/>
+          <w:ilvl w:val="0"/>
+          <w:numId w:val="50"/>
         </w:numPr>
         <w:spacing w:before="0" w:after="0"/>
         <w:rPr>
           <w:rFonts w:cs="Arial"/>
           <w:color w:val="374151"/>
-        </w:rPr>
-      </w:pPr>
-      <w:r>
-        <w:rPr>
-          <w:rFonts w:cs="Arial"/>
-          <w:color w:val="374151"/>
-        </w:rPr>
-        <w:t>TBZ</w:t>
+          <w:szCs w:val="24"/>
+          <w:lang w:val="en-US"/>
+        </w:rPr>
+      </w:pPr>
+      <w:r>
+        <w:rPr>
+          <w:rFonts w:cs="Arial"/>
+          <w:color w:val="374151"/>
+          <w:szCs w:val="24"/>
+          <w:lang w:val="en-US"/>
+        </w:rPr>
+        <w:t>The script runs without any errors.</w:t>
       </w:r>
     </w:p>
     <w:p>
       <w:pPr>
         <w:numPr>
-          <w:ilvl w:val="3"/>
-          <w:numId w:val="53"/>
+          <w:ilvl w:val="0"/>
+          <w:numId w:val="50"/>
         </w:numPr>
         <w:spacing w:before="0" w:after="0"/>
         <w:rPr>
           <w:rFonts w:cs="Arial"/>
           <w:color w:val="374151"/>
-        </w:rPr>
-      </w:pPr>
-      <w:r>
-        <w:rPr>
-          <w:rFonts w:cs="Arial"/>
-          <w:color w:val="374151"/>
-        </w:rPr>
-        <w:t>m242</w:t>
+          <w:szCs w:val="24"/>
+          <w:lang w:val="en-US"/>
+        </w:rPr>
+      </w:pPr>
+      <w:r>
+        <w:rPr>
+          <w:rFonts w:cs="Arial"/>
+          <w:color w:val="374151"/>
+          <w:szCs w:val="24"/>
+          <w:lang w:val="en-US"/>
+        </w:rPr>
+        <w:t>The specified folders ('TBZ', 'ÜK', and 'Sunrise'), subfolders ('m242', 'm122', 'm226b', 'm153', '</w:t>
+      </w:r>
+      <w:proofErr w:type="spellStart"/>
+      <w:r>
+        <w:rPr>
+          <w:rFonts w:cs="Arial"/>
+          <w:color w:val="374151"/>
+          <w:szCs w:val="24"/>
+          <w:lang w:val="en-US"/>
+        </w:rPr>
+        <w:t>Lohnausweis</w:t>
+      </w:r>
+      <w:proofErr w:type="spellEnd"/>
+      <w:r>
+        <w:rPr>
+          <w:rFonts w:cs="Arial"/>
+          <w:color w:val="374151"/>
+          <w:szCs w:val="24"/>
+          <w:lang w:val="en-US"/>
+        </w:rPr>
+        <w:t>', '</w:t>
+      </w:r>
+      <w:proofErr w:type="spellStart"/>
+      <w:r>
+        <w:rPr>
+          <w:rFonts w:cs="Arial"/>
+          <w:color w:val="374151"/>
+          <w:szCs w:val="24"/>
+          <w:lang w:val="en-US"/>
+        </w:rPr>
+        <w:t>Sunrise_Projekte</w:t>
+      </w:r>
+      <w:proofErr w:type="spellEnd"/>
+      <w:r>
+        <w:rPr>
+          <w:rFonts w:cs="Arial"/>
+          <w:color w:val="374151"/>
+          <w:szCs w:val="24"/>
+          <w:lang w:val="en-US"/>
+        </w:rPr>
+        <w:t>', 'UEK106', 'UEK304'), and test documents (e.g., 'Micropython_Zusammenfassung.txt', 'Powershell_Ideen.txt', 'Java_Projekt.txt', 'Datenbank.txt', 'Lohnabrechnung_2022.txt', 'Projektplanung_Vacation_Planner.txt', 'ÜK_Präsentation.txt', 'ÜK_Lehrmaterialien.txt') are created correctly in the user's 'My Documents' folder.</w:t>
       </w:r>
     </w:p>
     <w:p>
       <w:pPr>
         <w:numPr>
-          <w:ilvl w:val="4"/>
-          <w:numId w:val="53"/>
+          <w:ilvl w:val="0"/>
+          <w:numId w:val="50"/>
         </w:numPr>
         <w:spacing w:before="0" w:after="0"/>
         <w:rPr>
           <w:rFonts w:cs="Arial"/>
           <w:color w:val="374151"/>
-        </w:rPr>
-      </w:pPr>
-      <w:r>
-        <w:rPr>
-          <w:rFonts w:cs="Arial"/>
-          <w:color w:val="374151"/>
-        </w:rPr>
-        <w:t>Micropython_Zusammenfassung.txt</w:t>
+          <w:szCs w:val="24"/>
+          <w:lang w:val="en-US"/>
+        </w:rPr>
+      </w:pPr>
+      <w:r>
+        <w:rPr>
+          <w:rFonts w:cs="Arial"/>
+          <w:color w:val="374151"/>
+          <w:szCs w:val="24"/>
+          <w:lang w:val="en-US"/>
+        </w:rPr>
+        <w:t>The specified shortcuts ('</w:t>
+      </w:r>
+      <w:proofErr w:type="spellStart"/>
+      <w:r>
+        <w:rPr>
+          <w:rFonts w:cs="Arial"/>
+          <w:color w:val="374151"/>
+          <w:szCs w:val="24"/>
+          <w:lang w:val="en-US"/>
+        </w:rPr>
+        <w:t>TBZ.lnk</w:t>
+      </w:r>
+      <w:proofErr w:type="spellEnd"/>
+      <w:r>
+        <w:rPr>
+          <w:rFonts w:cs="Arial"/>
+          <w:color w:val="374151"/>
+          <w:szCs w:val="24"/>
+          <w:lang w:val="en-US"/>
+        </w:rPr>
+        <w:t>', '</w:t>
+      </w:r>
+      <w:proofErr w:type="spellStart"/>
+      <w:r>
+        <w:rPr>
+          <w:rFonts w:cs="Arial"/>
+          <w:color w:val="374151"/>
+          <w:szCs w:val="24"/>
+          <w:lang w:val="en-US"/>
+        </w:rPr>
+        <w:t>ÜK.lnk</w:t>
+      </w:r>
+      <w:proofErr w:type="spellEnd"/>
+      <w:r>
+        <w:rPr>
+          <w:rFonts w:cs="Arial"/>
+          <w:color w:val="374151"/>
+          <w:szCs w:val="24"/>
+          <w:lang w:val="en-US"/>
+        </w:rPr>
+        <w:t>', and '</w:t>
+      </w:r>
+      <w:proofErr w:type="spellStart"/>
+      <w:r>
+        <w:rPr>
+          <w:rFonts w:cs="Arial"/>
+          <w:color w:val="374151"/>
+          <w:szCs w:val="24"/>
+          <w:lang w:val="en-US"/>
+        </w:rPr>
+        <w:t>Sunrise.lnk</w:t>
+      </w:r>
+      <w:proofErr w:type="spellEnd"/>
+      <w:r>
+        <w:rPr>
+          <w:rFonts w:cs="Arial"/>
+          <w:color w:val="374151"/>
+          <w:szCs w:val="24"/>
+          <w:lang w:val="en-US"/>
+        </w:rPr>
+        <w:t>') are created correctly on the user's desktop, each pointing to the corresponding folder in the user's 'My Documents' folder.</w:t>
       </w:r>
     </w:p>
     <w:p>
       <w:pPr>
         <w:numPr>
-          <w:ilvl w:val="3"/>
-          <w:numId w:val="53"/>
+          <w:ilvl w:val="0"/>
+          <w:numId w:val="50"/>
         </w:numPr>
         <w:spacing w:before="0" w:after="0"/>
         <w:rPr>
           <w:rFonts w:cs="Arial"/>
-          <w:color w:val="374151"/>
-        </w:rPr>
-      </w:pPr>
-      <w:r>
-        <w:rPr>
-          <w:rFonts w:cs="Arial"/>
-          <w:color w:val="374151"/>
-        </w:rPr>
-        <w:t>m122</w:t>
-      </w:r>
-    </w:p>
-    <w:p>
-      <w:pPr>
-        <w:numPr>
-          <w:ilvl w:val="4"/>
-          <w:numId w:val="53"/>
-        </w:numPr>
+          <w:lang w:val="en-US"/>
+        </w:rPr>
+      </w:pPr>
+      <w:r>
+        <w:rPr>
+          <w:rFonts w:cs="Arial"/>
+          <w:color w:val="374151"/>
+          <w:szCs w:val="24"/>
+          <w:lang w:val="en-US"/>
+        </w:rPr>
+        <w:t>The '</w:t>
+      </w:r>
+      <w:proofErr w:type="spellStart"/>
+      <w:r>
+        <w:rPr>
+          <w:rFonts w:cs="Arial"/>
+          <w:color w:val="374151"/>
+          <w:szCs w:val="24"/>
+          <w:lang w:val="en-US"/>
+        </w:rPr>
+        <w:t>MinAnimate</w:t>
+      </w:r>
+      <w:proofErr w:type="spellEnd"/>
+      <w:r>
+        <w:rPr>
+          <w:rFonts w:cs="Arial"/>
+          <w:color w:val="374151"/>
+          <w:szCs w:val="24"/>
+          <w:lang w:val="en-US"/>
+        </w:rPr>
+        <w:t>' registry key value is set to '1', indicating that</w:t>
+      </w:r>
+      <w:r>
+        <w:rPr>
+          <w:rFonts w:cs="Arial"/>
+          <w:color w:val="374151"/>
+          <w:szCs w:val="24"/>
+          <w:lang w:val="en-CH"/>
+        </w:rPr>
+        <w:t xml:space="preserve"> </w:t>
+      </w:r>
+      <w:r>
+        <w:rPr>
+          <w:rFonts w:cs="Arial"/>
+          <w:color w:val="374151"/>
+          <w:shd w:val="clear" w:color="auto" w:fill="F7F7F8"/>
+          <w:lang w:val="en-US"/>
+        </w:rPr>
+        <w:t>window animations are enabled.</w:t>
+      </w:r>
+    </w:p>
+    <w:p>
+      <w:pPr>
         <w:spacing w:before="0" w:after="0"/>
         <w:rPr>
           <w:rFonts w:cs="Arial"/>
-          <w:color w:val="374151"/>
-        </w:rPr>
-      </w:pPr>
-      <w:r>
-        <w:rPr>
-          <w:rFonts w:cs="Arial"/>
-          <w:color w:val="374151"/>
-        </w:rPr>
-        <w:t>Powershell_Ideen.txt</w:t>
-      </w:r>
-    </w:p>
-    <w:p>
-      <w:pPr>
-        <w:numPr>
-          <w:ilvl w:val="3"/>
-          <w:numId w:val="53"/>
-        </w:numPr>
+          <w:lang w:val="en-US"/>
+        </w:rPr>
+      </w:pPr>
+    </w:p>
+    <w:p>
+      <w:pPr>
         <w:spacing w:before="0" w:after="0"/>
         <w:rPr>
           <w:rFonts w:cs="Arial"/>
-          <w:color w:val="374151"/>
-        </w:rPr>
-      </w:pPr>
-      <w:r>
-        <w:rPr>
-          <w:rFonts w:cs="Arial"/>
-          <w:color w:val="374151"/>
-        </w:rPr>
-        <w:t>m226b</w:t>
-      </w:r>
-    </w:p>
-    <w:p>
-      <w:pPr>
-        <w:numPr>
-          <w:ilvl w:val="4"/>
-          <w:numId w:val="53"/>
-        </w:numPr>
-        <w:spacing w:before="0" w:after="0"/>
-        <w:rPr>
-          <w:rFonts w:cs="Arial"/>
-          <w:color w:val="374151"/>
-        </w:rPr>
-      </w:pPr>
-      <w:r>
-        <w:rPr>
-          <w:rFonts w:cs="Arial"/>
-          <w:color w:val="374151"/>
-        </w:rPr>
-        <w:t>Java_Projekt.txt</w:t>
-      </w:r>
-    </w:p>
-    <w:p>
-      <w:pPr>
-        <w:numPr>
-          <w:ilvl w:val="3"/>
-          <w:numId w:val="53"/>
-        </w:numPr>
-        <w:spacing w:before="0" w:after="0"/>
-        <w:rPr>
-          <w:rFonts w:cs="Arial"/>
-          <w:color w:val="374151"/>
-        </w:rPr>
-      </w:pPr>
-      <w:r>
-        <w:rPr>
-          <w:rFonts w:cs="Arial"/>
-          <w:color w:val="374151"/>
-        </w:rPr>
-        <w:t>m153</w:t>
-      </w:r>
-    </w:p>
-    <w:p>
-      <w:pPr>
-        <w:numPr>
-          <w:ilvl w:val="4"/>
-          <w:numId w:val="53"/>
-        </w:numPr>
-        <w:spacing w:before="0" w:after="0"/>
-        <w:rPr>
-          <w:rFonts w:cs="Arial"/>
-          <w:color w:val="374151"/>
-        </w:rPr>
-      </w:pPr>
-      <w:r>
-        <w:rPr>
-          <w:rFonts w:cs="Arial"/>
-          <w:color w:val="374151"/>
-        </w:rPr>
-        <w:t>Datenbank.txt</w:t>
-      </w:r>
-    </w:p>
-    <w:p>
-      <w:pPr>
-        <w:numPr>
-          <w:ilvl w:val="2"/>
-          <w:numId w:val="53"/>
-        </w:numPr>
-        <w:spacing w:before="0" w:after="0"/>
-        <w:rPr>
-          <w:rFonts w:cs="Arial"/>
-          <w:color w:val="374151"/>
-        </w:rPr>
-      </w:pPr>
-      <w:r>
-        <w:rPr>
-          <w:rFonts w:cs="Arial"/>
-          <w:color w:val="374151"/>
-        </w:rPr>
-        <w:t>ÜK</w:t>
-      </w:r>
-    </w:p>
-    <w:p>
-      <w:pPr>
-        <w:numPr>
-          <w:ilvl w:val="3"/>
-          <w:numId w:val="53"/>
-        </w:numPr>
-        <w:spacing w:before="0" w:after="0"/>
-        <w:rPr>
-          <w:rFonts w:cs="Arial"/>
-          <w:color w:val="374151"/>
-        </w:rPr>
-      </w:pPr>
-      <w:r>
-        <w:rPr>
-          <w:rFonts w:cs="Arial"/>
-          <w:color w:val="374151"/>
-        </w:rPr>
-        <w:t>UEK106</w:t>
-      </w:r>
-    </w:p>
-    <w:p>
-      <w:pPr>
-        <w:numPr>
-          <w:ilvl w:val="4"/>
-          <w:numId w:val="53"/>
-        </w:numPr>
-        <w:spacing w:before="0" w:after="0"/>
-        <w:rPr>
-          <w:rFonts w:cs="Arial"/>
-          <w:color w:val="374151"/>
-        </w:rPr>
-      </w:pPr>
-      <w:r>
-        <w:rPr>
-          <w:rFonts w:cs="Arial"/>
-          <w:color w:val="374151"/>
-        </w:rPr>
-        <w:t>ÜK_Präsentation.txt</w:t>
-      </w:r>
-    </w:p>
-    <w:p>
-      <w:pPr>
-        <w:numPr>
-          <w:ilvl w:val="3"/>
-          <w:numId w:val="53"/>
-        </w:numPr>
-        <w:spacing w:before="0" w:after="0"/>
-        <w:rPr>
-          <w:rFonts w:cs="Arial"/>
-          <w:color w:val="374151"/>
-        </w:rPr>
-      </w:pPr>
-      <w:r>
-        <w:rPr>
-          <w:rFonts w:cs="Arial"/>
-          <w:color w:val="374151"/>
-        </w:rPr>
-        <w:t>UEK304</w:t>
-      </w:r>
-    </w:p>
-    <w:p>
-      <w:pPr>
-        <w:numPr>
-          <w:ilvl w:val="4"/>
-          <w:numId w:val="53"/>
-        </w:numPr>
-        <w:spacing w:before="0" w:after="0"/>
-        <w:rPr>
-          <w:rFonts w:cs="Arial"/>
-          <w:color w:val="374151"/>
-        </w:rPr>
-      </w:pPr>
-      <w:r>
-        <w:rPr>
-          <w:rFonts w:cs="Arial"/>
-          <w:color w:val="374151"/>
-        </w:rPr>
-        <w:t>ÜK_Lehrmaterialien.txt</w:t>
-      </w:r>
-    </w:p>
-    <w:p>
-      <w:pPr>
-        <w:numPr>
-          <w:ilvl w:val="2"/>
-          <w:numId w:val="53"/>
-        </w:numPr>
-        <w:spacing w:before="0" w:after="0"/>
-        <w:rPr>
-          <w:rFonts w:cs="Arial"/>
-          <w:color w:val="374151"/>
-        </w:rPr>
-      </w:pPr>
-      <w:r>
-        <w:rPr>
-          <w:rFonts w:cs="Arial"/>
-          <w:color w:val="374151"/>
-        </w:rPr>
-        <w:t>Sunrise</w:t>
-      </w:r>
-    </w:p>
-    <w:p>
-      <w:pPr>
-        <w:numPr>
-          <w:ilvl w:val="3"/>
-          <w:numId w:val="53"/>
-        </w:numPr>
-        <w:spacing w:before="0" w:after="0"/>
-        <w:rPr>
-          <w:rFonts w:cs="Arial"/>
-          <w:color w:val="374151"/>
-        </w:rPr>
-      </w:pPr>
-      <w:r>
-        <w:rPr>
-          <w:rFonts w:cs="Arial"/>
-          <w:color w:val="374151"/>
-        </w:rPr>
-        <w:t>Lohnausweis</w:t>
-      </w:r>
-    </w:p>
-    <w:p>
-      <w:pPr>
-        <w:numPr>
-          <w:ilvl w:val="4"/>
-          <w:numId w:val="53"/>
-        </w:numPr>
-        <w:spacing w:before="0" w:after="0"/>
-        <w:rPr>
-          <w:rFonts w:cs="Arial"/>
-          <w:color w:val="374151"/>
-        </w:rPr>
-      </w:pPr>
-      <w:r>
-        <w:rPr>
-          <w:rFonts w:cs="Arial"/>
-          <w:color w:val="374151"/>
-        </w:rPr>
-        <w:t>Lohnabrechnung_2022.txt</w:t>
-      </w:r>
-    </w:p>
-    <w:p>
-      <w:pPr>
-        <w:numPr>
-          <w:ilvl w:val="3"/>
-          <w:numId w:val="53"/>
-        </w:numPr>
-        <w:spacing w:before="0" w:after="0"/>
-        <w:rPr>
-          <w:rFonts w:cs="Arial"/>
-          <w:color w:val="374151"/>
-        </w:rPr>
-      </w:pPr>
-      <w:proofErr w:type="spellStart"/>
-      <w:r>
-        <w:rPr>
-          <w:rFonts w:cs="Arial"/>
-          <w:color w:val="374151"/>
-        </w:rPr>
-        <w:t>Sunrise_Projekte</w:t>
-      </w:r>
-      <w:proofErr w:type="spellEnd"/>
-    </w:p>
-    <w:p>
-      <w:pPr>
-        <w:numPr>
-          <w:ilvl w:val="4"/>
-          <w:numId w:val="53"/>
-        </w:numPr>
-        <w:spacing w:before="0" w:after="0"/>
-        <w:rPr>
-          <w:rFonts w:cs="Arial"/>
-          <w:color w:val="374151"/>
-        </w:rPr>
-      </w:pPr>
-      <w:r>
-        <w:rPr>
-          <w:rFonts w:cs="Arial"/>
-          <w:color w:val="374151"/>
-        </w:rPr>
-        <w:t>Projektplanung_Vacation_Planner.txt</w:t>
-      </w:r>
-    </w:p>
-    <w:p>
-      <w:pPr>
-        <w:spacing w:before="0" w:after="0"/>
-        <w:rPr>
-          <w:rStyle w:val="Strong"/>
-          <w:rFonts w:cs="Arial"/>
-          <w:color w:val="374151"/>
-          <w:szCs w:val="24"/>
-        </w:rPr>
-      </w:pPr>
-      <w:r>
-        <w:rPr>
-          <w:rStyle w:val="Strong"/>
-          <w:rFonts w:cs="Arial"/>
-          <w:color w:val="374151"/>
+          <w:b/>
+          <w:lang w:val="en-CH" w:eastAsia="de-DE"/>
+        </w:rPr>
+      </w:pPr>
+      <w:r>
+        <w:rPr>
+          <w:rFonts w:cs="Arial"/>
+          <w:lang w:val="en-CH"/>
         </w:rPr>
         <w:br w:type="page"/>
-      </w:r>
-    </w:p>
-    <w:p>
-      <w:pPr>
-        <w:pStyle w:val="NormalWeb"/>
-        <w:spacing w:before="300" w:beforeAutospacing="0" w:after="300" w:afterAutospacing="0"/>
-        <w:rPr>
-          <w:rFonts w:ascii="Arial" w:hAnsi="Arial" w:cs="Arial"/>
-          <w:color w:val="374151"/>
-        </w:rPr>
-      </w:pPr>
-      <w:proofErr w:type="spellStart"/>
-      <w:r>
-        <w:rPr>
-          <w:rStyle w:val="Strong"/>
-          <w:rFonts w:ascii="Arial" w:hAnsi="Arial" w:cs="Arial"/>
-          <w:color w:val="374151"/>
-        </w:rPr>
-        <w:lastRenderedPageBreak/>
-        <w:t>Actual</w:t>
-      </w:r>
-      <w:proofErr w:type="spellEnd"/>
-      <w:r>
-        <w:rPr>
-          <w:rStyle w:val="Strong"/>
-          <w:rFonts w:ascii="Arial" w:hAnsi="Arial" w:cs="Arial"/>
-          <w:color w:val="374151"/>
-        </w:rPr>
-        <w:t xml:space="preserve"> </w:t>
-      </w:r>
-      <w:proofErr w:type="spellStart"/>
-      <w:r>
-        <w:rPr>
-          <w:rStyle w:val="Strong"/>
-          <w:rFonts w:ascii="Arial" w:hAnsi="Arial" w:cs="Arial"/>
-          <w:color w:val="374151"/>
-        </w:rPr>
-        <w:t>Results</w:t>
-      </w:r>
-      <w:proofErr w:type="spellEnd"/>
-    </w:p>
-    <w:p>
-      <w:pPr>
-        <w:numPr>
-          <w:ilvl w:val="0"/>
-          <w:numId w:val="54"/>
-        </w:numPr>
-        <w:spacing w:before="0" w:after="0"/>
-        <w:rPr>
-          <w:rFonts w:cs="Arial"/>
-          <w:color w:val="374151"/>
-          <w:lang w:val="en-US"/>
-        </w:rPr>
-      </w:pPr>
-      <w:r>
-        <w:rPr>
-          <w:rFonts w:cs="Arial"/>
-          <w:color w:val="374151"/>
-          <w:lang w:val="en-US"/>
-        </w:rPr>
-        <w:t>The script runs without any errors.</w:t>
-      </w:r>
-    </w:p>
-    <w:p>
-      <w:pPr>
-        <w:numPr>
-          <w:ilvl w:val="0"/>
-          <w:numId w:val="54"/>
-        </w:numPr>
-        <w:spacing w:before="0" w:after="0"/>
-        <w:rPr>
-          <w:rFonts w:cs="Arial"/>
-          <w:color w:val="374151"/>
-          <w:lang w:val="en-US"/>
-        </w:rPr>
-      </w:pPr>
-      <w:r>
-        <w:rPr>
-          <w:rFonts w:cs="Arial"/>
-          <w:color w:val="374151"/>
-          <w:lang w:val="en-US"/>
-        </w:rPr>
-        <w:t>The function call completes successfully.</w:t>
-      </w:r>
-    </w:p>
-    <w:p>
-      <w:pPr>
-        <w:numPr>
-          <w:ilvl w:val="0"/>
-          <w:numId w:val="54"/>
-        </w:numPr>
-        <w:spacing w:before="0" w:after="0"/>
-        <w:rPr>
-          <w:rFonts w:cs="Arial"/>
-          <w:color w:val="374151"/>
-          <w:lang w:val="en-US"/>
-        </w:rPr>
-      </w:pPr>
-      <w:r>
-        <w:rPr>
-          <w:rFonts w:cs="Arial"/>
-          <w:color w:val="374151"/>
-          <w:lang w:val="en-US"/>
-        </w:rPr>
-        <w:t>The folder structure is as follows:</w:t>
-      </w:r>
-    </w:p>
-    <w:p>
-      <w:pPr>
-        <w:numPr>
-          <w:ilvl w:val="1"/>
-          <w:numId w:val="54"/>
-        </w:numPr>
-        <w:spacing w:before="0" w:after="0"/>
-        <w:rPr>
-          <w:rFonts w:cs="Arial"/>
-          <w:color w:val="374151"/>
-        </w:rPr>
-      </w:pPr>
-      <w:r>
-        <w:rPr>
-          <w:rFonts w:cs="Arial"/>
-          <w:color w:val="374151"/>
-        </w:rPr>
-        <w:t xml:space="preserve">'My </w:t>
-      </w:r>
-      <w:proofErr w:type="spellStart"/>
-      <w:r>
-        <w:rPr>
-          <w:rFonts w:cs="Arial"/>
-          <w:color w:val="374151"/>
-        </w:rPr>
-        <w:t>Documents</w:t>
-      </w:r>
-      <w:proofErr w:type="spellEnd"/>
-      <w:r>
-        <w:rPr>
-          <w:rFonts w:cs="Arial"/>
-          <w:color w:val="374151"/>
-        </w:rPr>
-        <w:t>'</w:t>
-      </w:r>
-    </w:p>
-    <w:p>
-      <w:pPr>
-        <w:numPr>
-          <w:ilvl w:val="2"/>
-          <w:numId w:val="54"/>
-        </w:numPr>
-        <w:spacing w:before="0" w:after="0"/>
-        <w:rPr>
-          <w:rFonts w:cs="Arial"/>
-          <w:color w:val="374151"/>
-        </w:rPr>
-      </w:pPr>
-      <w:r>
-        <w:rPr>
-          <w:rFonts w:cs="Arial"/>
-          <w:color w:val="374151"/>
-        </w:rPr>
-        <w:t>TBZ</w:t>
-      </w:r>
-    </w:p>
-    <w:p>
-      <w:pPr>
-        <w:numPr>
-          <w:ilvl w:val="3"/>
-          <w:numId w:val="54"/>
-        </w:numPr>
-        <w:spacing w:before="0" w:after="0"/>
-        <w:rPr>
-          <w:rFonts w:cs="Arial"/>
-          <w:color w:val="374151"/>
-        </w:rPr>
-      </w:pPr>
-      <w:r>
-        <w:rPr>
-          <w:rFonts w:cs="Arial"/>
-          <w:color w:val="374151"/>
-        </w:rPr>
-        <w:t>m242</w:t>
-      </w:r>
-    </w:p>
-    <w:p>
-      <w:pPr>
-        <w:numPr>
-          <w:ilvl w:val="4"/>
-          <w:numId w:val="54"/>
-        </w:numPr>
-        <w:spacing w:before="0" w:after="0"/>
-        <w:rPr>
-          <w:rFonts w:cs="Arial"/>
-          <w:color w:val="374151"/>
-        </w:rPr>
-      </w:pPr>
-      <w:r>
-        <w:rPr>
-          <w:rFonts w:cs="Arial"/>
-          <w:color w:val="374151"/>
-        </w:rPr>
-        <w:t>Micropython_Zusammenfassung.txt</w:t>
-      </w:r>
-    </w:p>
-    <w:p>
-      <w:pPr>
-        <w:numPr>
-          <w:ilvl w:val="3"/>
-          <w:numId w:val="54"/>
-        </w:numPr>
-        <w:spacing w:before="0" w:after="0"/>
-        <w:rPr>
-          <w:rFonts w:cs="Arial"/>
-          <w:color w:val="374151"/>
-        </w:rPr>
-      </w:pPr>
-      <w:r>
-        <w:rPr>
-          <w:rFonts w:cs="Arial"/>
-          <w:color w:val="374151"/>
-        </w:rPr>
-        <w:t>m122</w:t>
-      </w:r>
-    </w:p>
-    <w:p>
-      <w:pPr>
-        <w:numPr>
-          <w:ilvl w:val="4"/>
-          <w:numId w:val="54"/>
-        </w:numPr>
-        <w:spacing w:before="0" w:after="0"/>
-        <w:rPr>
-          <w:rFonts w:cs="Arial"/>
-          <w:color w:val="374151"/>
-        </w:rPr>
-      </w:pPr>
-      <w:r>
-        <w:rPr>
-          <w:rFonts w:cs="Arial"/>
-          <w:color w:val="374151"/>
-        </w:rPr>
-        <w:t>Powershell_Ideen.txt</w:t>
-      </w:r>
-    </w:p>
-    <w:p>
-      <w:pPr>
-        <w:numPr>
-          <w:ilvl w:val="3"/>
-          <w:numId w:val="54"/>
-        </w:numPr>
-        <w:spacing w:before="0" w:after="0"/>
-        <w:rPr>
-          <w:rFonts w:cs="Arial"/>
-          <w:color w:val="374151"/>
-        </w:rPr>
-      </w:pPr>
-      <w:r>
-        <w:rPr>
-          <w:rFonts w:cs="Arial"/>
-          <w:color w:val="374151"/>
-        </w:rPr>
-        <w:t>m226b</w:t>
-      </w:r>
-    </w:p>
-    <w:p>
-      <w:pPr>
-        <w:numPr>
-          <w:ilvl w:val="4"/>
-          <w:numId w:val="54"/>
-        </w:numPr>
-        <w:spacing w:before="0" w:after="0"/>
-        <w:rPr>
-          <w:rFonts w:cs="Arial"/>
-          <w:color w:val="374151"/>
-        </w:rPr>
-      </w:pPr>
-      <w:r>
-        <w:rPr>
-          <w:rFonts w:cs="Arial"/>
-          <w:color w:val="374151"/>
-        </w:rPr>
-        <w:t>Java_Projekt.txt</w:t>
-      </w:r>
-    </w:p>
-    <w:p>
-      <w:pPr>
-        <w:numPr>
-          <w:ilvl w:val="3"/>
-          <w:numId w:val="54"/>
-        </w:numPr>
-        <w:spacing w:before="0" w:after="0"/>
-        <w:rPr>
-          <w:rFonts w:cs="Arial"/>
-          <w:color w:val="374151"/>
-        </w:rPr>
-      </w:pPr>
-      <w:r>
-        <w:rPr>
-          <w:rFonts w:cs="Arial"/>
-          <w:color w:val="374151"/>
-        </w:rPr>
-        <w:t>m153</w:t>
-      </w:r>
-    </w:p>
-    <w:p>
-      <w:pPr>
-        <w:numPr>
-          <w:ilvl w:val="4"/>
-          <w:numId w:val="54"/>
-        </w:numPr>
-        <w:spacing w:before="0" w:after="0"/>
-        <w:rPr>
-          <w:rFonts w:cs="Arial"/>
-          <w:color w:val="374151"/>
-        </w:rPr>
-      </w:pPr>
-      <w:r>
-        <w:rPr>
-          <w:rFonts w:cs="Arial"/>
-          <w:color w:val="374151"/>
-        </w:rPr>
-        <w:t>Datenbank.txt</w:t>
-      </w:r>
-    </w:p>
-    <w:p>
-      <w:pPr>
-        <w:numPr>
-          <w:ilvl w:val="2"/>
-          <w:numId w:val="54"/>
-        </w:numPr>
-        <w:spacing w:before="0" w:after="0"/>
-        <w:rPr>
-          <w:rFonts w:cs="Arial"/>
-          <w:color w:val="374151"/>
-        </w:rPr>
-      </w:pPr>
-      <w:r>
-        <w:rPr>
-          <w:rFonts w:cs="Arial"/>
-          <w:color w:val="374151"/>
-        </w:rPr>
-        <w:t>ÜK</w:t>
-      </w:r>
-    </w:p>
-    <w:p>
-      <w:pPr>
-        <w:numPr>
-          <w:ilvl w:val="3"/>
-          <w:numId w:val="54"/>
-        </w:numPr>
-        <w:spacing w:before="0" w:after="0"/>
-        <w:rPr>
-          <w:rFonts w:cs="Arial"/>
-          <w:color w:val="374151"/>
-        </w:rPr>
-      </w:pPr>
-      <w:r>
-        <w:rPr>
-          <w:rFonts w:cs="Arial"/>
-          <w:color w:val="374151"/>
-        </w:rPr>
-        <w:t>UEK106</w:t>
-      </w:r>
-    </w:p>
-    <w:p>
-      <w:pPr>
-        <w:numPr>
-          <w:ilvl w:val="4"/>
-          <w:numId w:val="54"/>
-        </w:numPr>
-        <w:spacing w:before="0" w:after="0"/>
-        <w:rPr>
-          <w:rFonts w:cs="Arial"/>
-          <w:color w:val="374151"/>
-        </w:rPr>
-      </w:pPr>
-      <w:r>
-        <w:rPr>
-          <w:rFonts w:cs="Arial"/>
-          <w:color w:val="374151"/>
-        </w:rPr>
-        <w:t>ÜK_Präsentation.txt</w:t>
-      </w:r>
-    </w:p>
-    <w:p>
-      <w:pPr>
-        <w:numPr>
-          <w:ilvl w:val="3"/>
-          <w:numId w:val="54"/>
-        </w:numPr>
-        <w:spacing w:before="0" w:after="0"/>
-        <w:rPr>
-          <w:rFonts w:cs="Arial"/>
-          <w:color w:val="374151"/>
-        </w:rPr>
-      </w:pPr>
-      <w:r>
-        <w:rPr>
-          <w:rFonts w:cs="Arial"/>
-          <w:color w:val="374151"/>
-        </w:rPr>
-        <w:t>UEK304</w:t>
-      </w:r>
-    </w:p>
-    <w:p>
-      <w:pPr>
-        <w:numPr>
-          <w:ilvl w:val="4"/>
-          <w:numId w:val="54"/>
-        </w:numPr>
-        <w:spacing w:before="0" w:after="0"/>
-        <w:rPr>
-          <w:rFonts w:cs="Arial"/>
-          <w:color w:val="374151"/>
-        </w:rPr>
-      </w:pPr>
-      <w:r>
-        <w:rPr>
-          <w:rFonts w:cs="Arial"/>
-          <w:color w:val="374151"/>
-        </w:rPr>
-        <w:t>ÜK_Lehrmaterialien.txt</w:t>
-      </w:r>
-    </w:p>
-    <w:p>
-      <w:pPr>
-        <w:numPr>
-          <w:ilvl w:val="2"/>
-          <w:numId w:val="54"/>
-        </w:numPr>
-        <w:spacing w:before="0" w:after="0"/>
-        <w:rPr>
-          <w:rFonts w:cs="Arial"/>
-          <w:color w:val="374151"/>
-        </w:rPr>
-      </w:pPr>
-      <w:r>
-        <w:rPr>
-          <w:rFonts w:cs="Arial"/>
-          <w:color w:val="374151"/>
-        </w:rPr>
-        <w:t>Sunrise</w:t>
-      </w:r>
-    </w:p>
-    <w:p>
-      <w:pPr>
-        <w:numPr>
-          <w:ilvl w:val="3"/>
-          <w:numId w:val="54"/>
-        </w:numPr>
-        <w:spacing w:before="0" w:after="0"/>
-        <w:rPr>
-          <w:rFonts w:cs="Arial"/>
-          <w:color w:val="374151"/>
-        </w:rPr>
-      </w:pPr>
-      <w:r>
-        <w:rPr>
-          <w:rFonts w:cs="Arial"/>
-          <w:color w:val="374151"/>
-        </w:rPr>
-        <w:t>Lohnausweis</w:t>
-      </w:r>
-    </w:p>
-    <w:p>
-      <w:pPr>
-        <w:numPr>
-          <w:ilvl w:val="4"/>
-          <w:numId w:val="54"/>
-        </w:numPr>
-        <w:spacing w:before="0" w:after="0"/>
-        <w:rPr>
-          <w:rFonts w:cs="Arial"/>
-          <w:color w:val="374151"/>
-        </w:rPr>
-      </w:pPr>
-      <w:r>
-        <w:rPr>
-          <w:rFonts w:cs="Arial"/>
-          <w:color w:val="374151"/>
-        </w:rPr>
-        <w:t>Lohnabrechnung_2022.txt</w:t>
-      </w:r>
-    </w:p>
-    <w:p>
-      <w:pPr>
-        <w:numPr>
-          <w:ilvl w:val="3"/>
-          <w:numId w:val="54"/>
-        </w:numPr>
-        <w:spacing w:before="0" w:after="0"/>
-        <w:rPr>
-          <w:rFonts w:cs="Arial"/>
-          <w:color w:val="374151"/>
-        </w:rPr>
-      </w:pPr>
-      <w:proofErr w:type="spellStart"/>
-      <w:r>
-        <w:rPr>
-          <w:rFonts w:cs="Arial"/>
-          <w:color w:val="374151"/>
-        </w:rPr>
-        <w:t>Sunrise_Projekte</w:t>
-      </w:r>
-      <w:proofErr w:type="spellEnd"/>
-    </w:p>
-    <w:p>
-      <w:pPr>
-        <w:numPr>
-          <w:ilvl w:val="4"/>
-          <w:numId w:val="54"/>
-        </w:numPr>
-        <w:spacing w:before="0" w:after="0"/>
-        <w:rPr>
-          <w:rFonts w:cs="Arial"/>
-          <w:color w:val="374151"/>
-        </w:rPr>
-      </w:pPr>
-      <w:r>
-        <w:rPr>
-          <w:rFonts w:cs="Arial"/>
-          <w:color w:val="374151"/>
-        </w:rPr>
-        <w:t>Projektplanung_Vacation_Planner.txt</w:t>
       </w:r>
     </w:p>
     <w:p>
@@ -9496,6 +9504,7 @@
                 <w:color w:val="374151"/>
                 <w:sz w:val="21"/>
                 <w:szCs w:val="21"/>
+                <w:lang w:val="en-US"/>
               </w:rPr>
             </w:pPr>
             <w:r>
@@ -9504,40 +9513,10 @@
                 <w:color w:val="374151"/>
                 <w:sz w:val="21"/>
                 <w:szCs w:val="21"/>
-              </w:rPr>
-              <w:t>End-</w:t>
-            </w:r>
-            <w:proofErr w:type="spellStart"/>
-            <w:r>
-              <w:rPr>
-                <w:rFonts w:cs="Arial"/>
-                <w:color w:val="374151"/>
-                <w:sz w:val="21"/>
-                <w:szCs w:val="21"/>
-              </w:rPr>
-              <w:t>to</w:t>
-            </w:r>
-            <w:proofErr w:type="spellEnd"/>
-            <w:r>
-              <w:rPr>
-                <w:rFonts w:cs="Arial"/>
-                <w:color w:val="374151"/>
-                <w:sz w:val="21"/>
-                <w:szCs w:val="21"/>
-              </w:rPr>
-              <w:t xml:space="preserve">-End </w:t>
-            </w:r>
-            <w:proofErr w:type="spellStart"/>
-            <w:r>
-              <w:rPr>
-                <w:rFonts w:cs="Arial"/>
-                <w:color w:val="374151"/>
-                <w:sz w:val="21"/>
-                <w:szCs w:val="21"/>
-              </w:rPr>
-              <w:t>Execution</w:t>
-            </w:r>
-            <w:proofErr w:type="spellEnd"/>
+                <w:lang w:val="en-US"/>
+              </w:rPr>
+              <w:t>Folder Structure and Test Docs</w:t>
+            </w:r>
           </w:p>
         </w:tc>
         <w:tc>
@@ -9649,7 +9628,7 @@
                 <w:szCs w:val="21"/>
                 <w:lang w:val="en-US"/>
               </w:rPr>
-              <w:t>Folder Structure and Test Docs</w:t>
+              <w:t>End-to-End Execution</w:t>
             </w:r>
           </w:p>
         </w:tc>

</xml_diff>

<commit_message>
added new version of pdf
</commit_message>
<xml_diff>
--- a/M122_Doku_LB2_Binder_Stroemstedt.docx
+++ b/M122_Doku_LB2_Binder_Stroemstedt.docx
@@ -9833,7 +9833,7 @@
         <w:tc>
           <w:tcPr>
             <w:tcW w:w="9597" w:type="dxa"/>
-            <w:shd w:val="clear" w:color="auto" w:fill="D9D9D9" w:themeFill="background1" w:themeFillShade="D9"/>
+            <w:shd w:val="clear" w:color="auto" w:fill="auto"/>
           </w:tcPr>
           <w:p>
             <w:pPr>
@@ -10213,6 +10213,69 @@
                 <w:iCs/>
               </w:rPr>
             </w:pPr>
+            <w:r>
+              <w:rPr>
+                <w:i/>
+                <w:iCs/>
+                <w:noProof/>
+              </w:rPr>
+              <w:drawing>
+                <wp:anchor distT="0" distB="0" distL="114300" distR="114300" simplePos="0" relativeHeight="251658752" behindDoc="0" locked="0" layoutInCell="1" allowOverlap="1" wp14:anchorId="08DF8D54" wp14:editId="3D80233D">
+                  <wp:simplePos x="0" y="0"/>
+                  <wp:positionH relativeFrom="column">
+                    <wp:posOffset>3186430</wp:posOffset>
+                  </wp:positionH>
+                  <wp:positionV relativeFrom="paragraph">
+                    <wp:posOffset>33655</wp:posOffset>
+                  </wp:positionV>
+                  <wp:extent cx="753110" cy="479425"/>
+                  <wp:effectExtent l="0" t="0" r="8890" b="0"/>
+                  <wp:wrapSquare wrapText="bothSides"/>
+                  <wp:docPr id="1376696125" name="Picture 1"/>
+                  <wp:cNvGraphicFramePr>
+                    <a:graphicFrameLocks xmlns:a="http://schemas.openxmlformats.org/drawingml/2006/main" noChangeAspect="1"/>
+                  </wp:cNvGraphicFramePr>
+                  <a:graphic xmlns:a="http://schemas.openxmlformats.org/drawingml/2006/main">
+                    <a:graphicData uri="http://schemas.openxmlformats.org/drawingml/2006/picture">
+                      <pic:pic xmlns:pic="http://schemas.openxmlformats.org/drawingml/2006/picture">
+                        <pic:nvPicPr>
+                          <pic:cNvPr id="0" name="Picture 1"/>
+                          <pic:cNvPicPr>
+                            <a:picLocks noChangeAspect="1" noChangeArrowheads="1"/>
+                          </pic:cNvPicPr>
+                        </pic:nvPicPr>
+                        <pic:blipFill>
+                          <a:blip r:embed="rId10">
+                            <a:extLst>
+                              <a:ext uri="{28A0092B-C50C-407E-A947-70E740481C1C}">
+                                <a14:useLocalDpi xmlns:a14="http://schemas.microsoft.com/office/drawing/2010/main" val="0"/>
+                              </a:ext>
+                            </a:extLst>
+                          </a:blip>
+                          <a:srcRect/>
+                          <a:stretch>
+                            <a:fillRect/>
+                          </a:stretch>
+                        </pic:blipFill>
+                        <pic:spPr bwMode="auto">
+                          <a:xfrm>
+                            <a:off x="0" y="0"/>
+                            <a:ext cx="753110" cy="479425"/>
+                          </a:xfrm>
+                          <a:prstGeom prst="rect">
+                            <a:avLst/>
+                          </a:prstGeom>
+                          <a:noFill/>
+                          <a:ln>
+                            <a:noFill/>
+                          </a:ln>
+                        </pic:spPr>
+                      </pic:pic>
+                    </a:graphicData>
+                  </a:graphic>
+                </wp:anchor>
+              </w:drawing>
+            </w:r>
           </w:p>
           <w:p>
             <w:pPr>
@@ -10357,12 +10420,12 @@
       </w:pPr>
     </w:p>
     <w:sectPr>
-      <w:headerReference w:type="even" r:id="rId10"/>
-      <w:headerReference w:type="default" r:id="rId11"/>
-      <w:footerReference w:type="even" r:id="rId12"/>
-      <w:footerReference w:type="default" r:id="rId13"/>
-      <w:headerReference w:type="first" r:id="rId14"/>
-      <w:footerReference w:type="first" r:id="rId15"/>
+      <w:headerReference w:type="even" r:id="rId11"/>
+      <w:headerReference w:type="default" r:id="rId12"/>
+      <w:footerReference w:type="even" r:id="rId13"/>
+      <w:footerReference w:type="default" r:id="rId14"/>
+      <w:headerReference w:type="first" r:id="rId15"/>
+      <w:footerReference w:type="first" r:id="rId16"/>
       <w:pgSz w:w="11906" w:h="16838" w:code="9"/>
       <w:pgMar w:top="1985" w:right="1134" w:bottom="1985" w:left="1418" w:header="851" w:footer="567" w:gutter="0"/>
       <w:cols w:space="567"/>

</xml_diff>